<commit_message>
Modificari Document baza de date
</commit_message>
<xml_diff>
--- a/docs/Schema Proiect DpIT.docx
+++ b/docs/Schema Proiect DpIT.docx
@@ -1,6 +1,6 @@
 
 <file path=word/document.xml><?xml version="1.0" encoding="utf-8"?>
-<w:document xmlns:wpc="http://schemas.microsoft.com/office/word/2010/wordprocessingCanvas" xmlns:mc="http://schemas.openxmlformats.org/markup-compatibility/2006" xmlns:o="urn:schemas-microsoft-com:office:office" xmlns:r="http://schemas.openxmlformats.org/officeDocument/2006/relationships" xmlns:m="http://schemas.openxmlformats.org/officeDocument/2006/math" xmlns:v="urn:schemas-microsoft-com:vml" xmlns:wp14="http://schemas.microsoft.com/office/word/2010/wordprocessingDrawing" xmlns:wp="http://schemas.openxmlformats.org/drawingml/2006/wordprocessingDrawing" xmlns:w10="urn:schemas-microsoft-com:office:word" xmlns:w="http://schemas.openxmlformats.org/wordprocessingml/2006/main" xmlns:w14="http://schemas.microsoft.com/office/word/2010/wordml" xmlns:wpg="http://schemas.microsoft.com/office/word/2010/wordprocessingGroup" xmlns:wpi="http://schemas.microsoft.com/office/word/2010/wordprocessingInk" xmlns:wne="http://schemas.microsoft.com/office/word/2006/wordml" xmlns:wps="http://schemas.microsoft.com/office/word/2010/wordprocessingShape" mc:Ignorable="w14 wp14">
+<w:document xmlns:wpc="http://schemas.microsoft.com/office/word/2010/wordprocessingCanvas" xmlns:cx="http://schemas.microsoft.com/office/drawing/2014/chartex" xmlns:cx1="http://schemas.microsoft.com/office/drawing/2015/9/8/chartex" xmlns:mc="http://schemas.openxmlformats.org/markup-compatibility/2006" xmlns:o="urn:schemas-microsoft-com:office:office" xmlns:r="http://schemas.openxmlformats.org/officeDocument/2006/relationships" xmlns:m="http://schemas.openxmlformats.org/officeDocument/2006/math" xmlns:v="urn:schemas-microsoft-com:vml" xmlns:wp14="http://schemas.microsoft.com/office/word/2010/wordprocessingDrawing" xmlns:wp="http://schemas.openxmlformats.org/drawingml/2006/wordprocessingDrawing" xmlns:w10="urn:schemas-microsoft-com:office:word" xmlns:w="http://schemas.openxmlformats.org/wordprocessingml/2006/main" xmlns:w14="http://schemas.microsoft.com/office/word/2010/wordml" xmlns:w15="http://schemas.microsoft.com/office/word/2012/wordml" xmlns:w16se="http://schemas.microsoft.com/office/word/2015/wordml/symex" xmlns:wpg="http://schemas.microsoft.com/office/word/2010/wordprocessingGroup" xmlns:wpi="http://schemas.microsoft.com/office/word/2010/wordprocessingInk" xmlns:wne="http://schemas.microsoft.com/office/word/2006/wordml" xmlns:wps="http://schemas.microsoft.com/office/word/2010/wordprocessingShape" mc:Ignorable="w14 w15 w16se wp14">
   <w:body>
     <w:p>
       <w:pPr>
@@ -18,7 +18,697 @@
         <mc:AlternateContent>
           <mc:Choice Requires="wps">
             <w:drawing>
-              <wp:anchor distT="0" distB="0" distL="114300" distR="114300" simplePos="0" relativeHeight="251703296" behindDoc="0" locked="0" layoutInCell="1" allowOverlap="1" wp14:anchorId="3F853D2D" wp14:editId="7588C322">
+              <wp:anchor distT="0" distB="0" distL="114300" distR="114300" simplePos="0" relativeHeight="251643392" behindDoc="0" locked="0" layoutInCell="1" allowOverlap="1" wp14:anchorId="49CBD24C" wp14:editId="2B4F9A1B">
+                <wp:simplePos x="0" y="0"/>
+                <wp:positionH relativeFrom="column">
+                  <wp:posOffset>276225</wp:posOffset>
+                </wp:positionH>
+                <wp:positionV relativeFrom="paragraph">
+                  <wp:posOffset>3500755</wp:posOffset>
+                </wp:positionV>
+                <wp:extent cx="1533525" cy="1037590"/>
+                <wp:effectExtent l="38100" t="76200" r="9525" b="29210"/>
+                <wp:wrapNone/>
+                <wp:docPr id="19" name="Elbow Connector 19"/>
+                <wp:cNvGraphicFramePr/>
+                <a:graphic xmlns:a="http://schemas.openxmlformats.org/drawingml/2006/main">
+                  <a:graphicData uri="http://schemas.microsoft.com/office/word/2010/wordprocessingShape">
+                    <wps:wsp>
+                      <wps:cNvCnPr/>
+                      <wps:spPr>
+                        <a:xfrm flipH="1" flipV="1">
+                          <a:off x="0" y="0"/>
+                          <a:ext cx="1533525" cy="1037590"/>
+                        </a:xfrm>
+                        <a:prstGeom prst="bentConnector3">
+                          <a:avLst>
+                            <a:gd name="adj1" fmla="val 83922"/>
+                          </a:avLst>
+                        </a:prstGeom>
+                        <a:ln>
+                          <a:tailEnd type="arrow"/>
+                        </a:ln>
+                      </wps:spPr>
+                      <wps:style>
+                        <a:lnRef idx="1">
+                          <a:schemeClr val="dk1"/>
+                        </a:lnRef>
+                        <a:fillRef idx="0">
+                          <a:schemeClr val="dk1"/>
+                        </a:fillRef>
+                        <a:effectRef idx="0">
+                          <a:schemeClr val="dk1"/>
+                        </a:effectRef>
+                        <a:fontRef idx="minor">
+                          <a:schemeClr val="tx1"/>
+                        </a:fontRef>
+                      </wps:style>
+                      <wps:bodyPr/>
+                    </wps:wsp>
+                  </a:graphicData>
+                </a:graphic>
+                <wp14:sizeRelH relativeFrom="margin">
+                  <wp14:pctWidth>0</wp14:pctWidth>
+                </wp14:sizeRelH>
+                <wp14:sizeRelV relativeFrom="margin">
+                  <wp14:pctHeight>0</wp14:pctHeight>
+                </wp14:sizeRelV>
+              </wp:anchor>
+            </w:drawing>
+          </mc:Choice>
+          <mc:Fallback>
+            <w:pict>
+              <v:shapetype w14:anchorId="6FD25782" id="_x0000_t34" coordsize="21600,21600" o:spt="34" o:oned="t" adj="10800" path="m,l@0,0@0,21600,21600,21600e" filled="f">
+                <v:stroke joinstyle="miter"/>
+                <v:formulas>
+                  <v:f eqn="val #0"/>
+                </v:formulas>
+                <v:path arrowok="t" fillok="f" o:connecttype="none"/>
+                <v:handles>
+                  <v:h position="#0,center"/>
+                </v:handles>
+                <o:lock v:ext="edit" shapetype="t"/>
+              </v:shapetype>
+              <v:shape id="Elbow Connector 19" o:spid="_x0000_s1026" type="#_x0000_t34" style="position:absolute;margin-left:21.75pt;margin-top:275.65pt;width:120.75pt;height:81.7pt;flip:x y;z-index:251643392;visibility:visible;mso-wrap-style:square;mso-width-percent:0;mso-height-percent:0;mso-wrap-distance-left:9pt;mso-wrap-distance-top:0;mso-wrap-distance-right:9pt;mso-wrap-distance-bottom:0;mso-position-horizontal:absolute;mso-position-horizontal-relative:text;mso-position-vertical:absolute;mso-position-vertical-relative:text;mso-width-percent:0;mso-height-percent:0;mso-width-relative:margin;mso-height-relative:margin" o:gfxdata="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" adj="18127" strokecolor="black [3040]">
+                <v:stroke endarrow="open"/>
+              </v:shape>
+            </w:pict>
+          </mc:Fallback>
+        </mc:AlternateContent>
+      </w:r>
+      <w:r>
+        <w:rPr>
+          <w:noProof/>
+          <w:sz w:val="28"/>
+        </w:rPr>
+        <mc:AlternateContent>
+          <mc:Choice Requires="wps">
+            <w:drawing>
+              <wp:anchor distT="0" distB="0" distL="114300" distR="114300" simplePos="0" relativeHeight="251670016" behindDoc="0" locked="0" layoutInCell="1" allowOverlap="1" wp14:anchorId="3F65600D" wp14:editId="2F22A944">
+                <wp:simplePos x="0" y="0"/>
+                <wp:positionH relativeFrom="column">
+                  <wp:posOffset>-152400</wp:posOffset>
+                </wp:positionH>
+                <wp:positionV relativeFrom="paragraph">
+                  <wp:posOffset>4705350</wp:posOffset>
+                </wp:positionV>
+                <wp:extent cx="1527175" cy="1403985"/>
+                <wp:effectExtent l="0" t="0" r="0" b="0"/>
+                <wp:wrapNone/>
+                <wp:docPr id="8" name="Text Box 8"/>
+                <wp:cNvGraphicFramePr>
+                  <a:graphicFrameLocks xmlns:a="http://schemas.openxmlformats.org/drawingml/2006/main"/>
+                </wp:cNvGraphicFramePr>
+                <a:graphic xmlns:a="http://schemas.openxmlformats.org/drawingml/2006/main">
+                  <a:graphicData uri="http://schemas.microsoft.com/office/word/2010/wordprocessingShape">
+                    <wps:wsp>
+                      <wps:cNvSpPr txBox="1">
+                        <a:spLocks noChangeArrowheads="1"/>
+                      </wps:cNvSpPr>
+                      <wps:spPr bwMode="auto">
+                        <a:xfrm>
+                          <a:off x="0" y="0"/>
+                          <a:ext cx="1527175" cy="1403985"/>
+                        </a:xfrm>
+                        <a:prstGeom prst="rect">
+                          <a:avLst/>
+                        </a:prstGeom>
+                        <a:noFill/>
+                        <a:ln w="9525">
+                          <a:noFill/>
+                          <a:miter lim="800000"/>
+                          <a:headEnd/>
+                          <a:tailEnd/>
+                        </a:ln>
+                      </wps:spPr>
+                      <wps:txbx>
+                        <w:txbxContent>
+                          <w:p>
+                            <w:pPr>
+                              <w:rPr>
+                                <w:sz w:val="28"/>
+                              </w:rPr>
+                            </w:pPr>
+                            <w:proofErr w:type="spellStart"/>
+                            <w:r>
+                              <w:rPr>
+                                <w:sz w:val="28"/>
+                              </w:rPr>
+                              <w:t>T_</w:t>
+                            </w:r>
+                            <w:r>
+                              <w:rPr>
+                                <w:sz w:val="28"/>
+                              </w:rPr>
+                              <w:t>Absente</w:t>
+                            </w:r>
+                            <w:proofErr w:type="spellEnd"/>
+                          </w:p>
+                          <w:tbl>
+                            <w:tblPr>
+                              <w:tblStyle w:val="TableGrid"/>
+                              <w:tblW w:w="2192" w:type="dxa"/>
+                              <w:tblLook w:val="04A0" w:firstRow="1" w:lastRow="0" w:firstColumn="1" w:lastColumn="0" w:noHBand="0" w:noVBand="1"/>
+                            </w:tblPr>
+                            <w:tblGrid>
+                              <w:gridCol w:w="1531"/>
+                              <w:gridCol w:w="723"/>
+                            </w:tblGrid>
+                            <w:tr>
+                              <w:tc>
+                                <w:tcPr>
+                                  <w:tcW w:w="1469" w:type="dxa"/>
+                                  <w:tcBorders>
+                                    <w:right w:val="single" w:sz="4" w:space="0" w:color="auto"/>
+                                  </w:tcBorders>
+                                </w:tcPr>
+                                <w:p>
+                                  <w:pPr>
+                                    <w:rPr>
+                                      <w:sz w:val="28"/>
+                                    </w:rPr>
+                                  </w:pPr>
+                                  <w:r>
+                                    <w:rPr>
+                                      <w:sz w:val="28"/>
+                                    </w:rPr>
+                                    <w:t>ID</w:t>
+                                  </w:r>
+                                </w:p>
+                              </w:tc>
+                              <w:tc>
+                                <w:tcPr>
+                                  <w:tcW w:w="723" w:type="dxa"/>
+                                  <w:tcBorders>
+                                    <w:top w:val="nil"/>
+                                    <w:left w:val="single" w:sz="4" w:space="0" w:color="auto"/>
+                                    <w:bottom w:val="nil"/>
+                                    <w:right w:val="nil"/>
+                                  </w:tcBorders>
+                                </w:tcPr>
+                                <w:p>
+                                  <w:pPr>
+                                    <w:rPr>
+                                      <w:sz w:val="28"/>
+                                    </w:rPr>
+                                  </w:pPr>
+                                </w:p>
+                              </w:tc>
+                            </w:tr>
+                            <w:tr>
+                              <w:tc>
+                                <w:tcPr>
+                                  <w:tcW w:w="1469" w:type="dxa"/>
+                                  <w:tcBorders>
+                                    <w:right w:val="single" w:sz="4" w:space="0" w:color="auto"/>
+                                  </w:tcBorders>
+                                </w:tcPr>
+                                <w:p>
+                                  <w:pPr>
+                                    <w:rPr>
+                                      <w:sz w:val="28"/>
+                                    </w:rPr>
+                                  </w:pPr>
+                                  <w:proofErr w:type="spellStart"/>
+                                  <w:r>
+                                    <w:rPr>
+                                      <w:sz w:val="28"/>
+                                    </w:rPr>
+                                    <w:t>FK.Materie</w:t>
+                                  </w:r>
+                                  <w:proofErr w:type="spellEnd"/>
+                                </w:p>
+                              </w:tc>
+                              <w:tc>
+                                <w:tcPr>
+                                  <w:tcW w:w="723" w:type="dxa"/>
+                                  <w:tcBorders>
+                                    <w:top w:val="nil"/>
+                                    <w:left w:val="single" w:sz="4" w:space="0" w:color="auto"/>
+                                    <w:bottom w:val="nil"/>
+                                    <w:right w:val="nil"/>
+                                  </w:tcBorders>
+                                </w:tcPr>
+                                <w:p>
+                                  <w:pPr>
+                                    <w:rPr>
+                                      <w:sz w:val="28"/>
+                                    </w:rPr>
+                                  </w:pPr>
+                                </w:p>
+                              </w:tc>
+                            </w:tr>
+                            <w:tr>
+                              <w:tc>
+                                <w:tcPr>
+                                  <w:tcW w:w="1469" w:type="dxa"/>
+                                  <w:tcBorders>
+                                    <w:right w:val="single" w:sz="4" w:space="0" w:color="auto"/>
+                                  </w:tcBorders>
+                                </w:tcPr>
+                                <w:p>
+                                  <w:pPr>
+                                    <w:rPr>
+                                      <w:sz w:val="28"/>
+                                      <w:lang w:val="ro-RO"/>
+                                    </w:rPr>
+                                  </w:pPr>
+                                  <w:r>
+                                    <w:rPr>
+                                      <w:sz w:val="28"/>
+                                      <w:lang w:val="ro-RO"/>
+                                    </w:rPr>
+                                    <w:t>Motivata</w:t>
+                                  </w:r>
+                                </w:p>
+                              </w:tc>
+                              <w:tc>
+                                <w:tcPr>
+                                  <w:tcW w:w="723" w:type="dxa"/>
+                                  <w:tcBorders>
+                                    <w:top w:val="nil"/>
+                                    <w:left w:val="single" w:sz="4" w:space="0" w:color="auto"/>
+                                    <w:bottom w:val="nil"/>
+                                    <w:right w:val="nil"/>
+                                  </w:tcBorders>
+                                </w:tcPr>
+                                <w:p>
+                                  <w:pPr>
+                                    <w:rPr>
+                                      <w:sz w:val="28"/>
+                                      <w:lang w:val="ro-RO"/>
+                                    </w:rPr>
+                                  </w:pPr>
+                                  <w:r>
+                                    <w:rPr>
+                                      <w:sz w:val="28"/>
+                                      <w:lang w:val="ro-RO"/>
+                                    </w:rPr>
+                                    <w:t>bool</w:t>
+                                  </w:r>
+                                </w:p>
+                              </w:tc>
+                            </w:tr>
+                            <w:tr>
+                              <w:tc>
+                                <w:tcPr>
+                                  <w:tcW w:w="1469" w:type="dxa"/>
+                                  <w:tcBorders>
+                                    <w:right w:val="single" w:sz="4" w:space="0" w:color="auto"/>
+                                  </w:tcBorders>
+                                </w:tcPr>
+                                <w:p>
+                                  <w:pPr>
+                                    <w:rPr>
+                                      <w:sz w:val="28"/>
+                                      <w:lang w:val="ro-RO"/>
+                                    </w:rPr>
+                                  </w:pPr>
+                                  <w:r>
+                                    <w:rPr>
+                                      <w:sz w:val="28"/>
+                                      <w:lang w:val="ro-RO"/>
+                                    </w:rPr>
+                                    <w:t>Data</w:t>
+                                  </w:r>
+                                </w:p>
+                              </w:tc>
+                              <w:tc>
+                                <w:tcPr>
+                                  <w:tcW w:w="723" w:type="dxa"/>
+                                  <w:tcBorders>
+                                    <w:top w:val="nil"/>
+                                    <w:left w:val="single" w:sz="4" w:space="0" w:color="auto"/>
+                                    <w:bottom w:val="nil"/>
+                                    <w:right w:val="nil"/>
+                                  </w:tcBorders>
+                                </w:tcPr>
+                                <w:p>
+                                  <w:pPr>
+                                    <w:rPr>
+                                      <w:sz w:val="28"/>
+                                      <w:lang w:val="ro-RO"/>
+                                    </w:rPr>
+                                  </w:pPr>
+                                </w:p>
+                              </w:tc>
+                            </w:tr>
+                            <w:tr>
+                              <w:tc>
+                                <w:tcPr>
+                                  <w:tcW w:w="1469" w:type="dxa"/>
+                                  <w:tcBorders>
+                                    <w:right w:val="single" w:sz="4" w:space="0" w:color="auto"/>
+                                  </w:tcBorders>
+                                </w:tcPr>
+                                <w:p>
+                                  <w:pPr>
+                                    <w:rPr>
+                                      <w:sz w:val="28"/>
+                                      <w:lang w:val="ro-RO"/>
+                                    </w:rPr>
+                                  </w:pPr>
+                                  <w:r>
+                                    <w:rPr>
+                                      <w:sz w:val="28"/>
+                                      <w:lang w:val="ro-RO"/>
+                                    </w:rPr>
+                                    <w:t>FK.Profesor</w:t>
+                                  </w:r>
+                                </w:p>
+                              </w:tc>
+                              <w:tc>
+                                <w:tcPr>
+                                  <w:tcW w:w="723" w:type="dxa"/>
+                                  <w:tcBorders>
+                                    <w:top w:val="nil"/>
+                                    <w:left w:val="single" w:sz="4" w:space="0" w:color="auto"/>
+                                    <w:bottom w:val="nil"/>
+                                    <w:right w:val="nil"/>
+                                  </w:tcBorders>
+                                </w:tcPr>
+                                <w:p>
+                                  <w:pPr>
+                                    <w:rPr>
+                                      <w:sz w:val="28"/>
+                                      <w:lang w:val="ro-RO"/>
+                                    </w:rPr>
+                                  </w:pPr>
+                                </w:p>
+                              </w:tc>
+                            </w:tr>
+                          </w:tbl>
+                          <w:p>
+                            <w:pPr>
+                              <w:rPr>
+                                <w:sz w:val="28"/>
+                              </w:rPr>
+                            </w:pPr>
+                          </w:p>
+                        </w:txbxContent>
+                      </wps:txbx>
+                      <wps:bodyPr rot="0" vert="horz" wrap="square" lIns="91440" tIns="45720" rIns="91440" bIns="45720" anchor="t" anchorCtr="0">
+                        <a:spAutoFit/>
+                      </wps:bodyPr>
+                    </wps:wsp>
+                  </a:graphicData>
+                </a:graphic>
+                <wp14:sizeRelH relativeFrom="margin">
+                  <wp14:pctWidth>0</wp14:pctWidth>
+                </wp14:sizeRelH>
+                <wp14:sizeRelV relativeFrom="margin">
+                  <wp14:pctHeight>20000</wp14:pctHeight>
+                </wp14:sizeRelV>
+              </wp:anchor>
+            </w:drawing>
+          </mc:Choice>
+          <mc:Fallback>
+            <w:pict>
+              <v:shapetype w14:anchorId="3F65600D" id="_x0000_t202" coordsize="21600,21600" o:spt="202" path="m,l,21600r21600,l21600,xe">
+                <v:stroke joinstyle="miter"/>
+                <v:path gradientshapeok="t" o:connecttype="rect"/>
+              </v:shapetype>
+              <v:shape id="Text Box 8" o:spid="_x0000_s1026" type="#_x0000_t202" style="position:absolute;margin-left:-12pt;margin-top:370.5pt;width:120.25pt;height:110.55pt;z-index:251670016;visibility:visible;mso-wrap-style:square;mso-width-percent:0;mso-height-percent:200;mso-wrap-distance-left:9pt;mso-wrap-distance-top:0;mso-wrap-distance-right:9pt;mso-wrap-distance-bottom:0;mso-position-horizontal:absolute;mso-position-horizontal-relative:text;mso-position-vertical:absolute;mso-position-vertical-relative:text;mso-width-percent:0;mso-height-percent:200;mso-width-relative:margin;mso-height-relative:margin;v-text-anchor:top" o:gfxdata="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" filled="f" stroked="f">
+                <v:textbox style="mso-fit-shape-to-text:t">
+                  <w:txbxContent>
+                    <w:p>
+                      <w:pPr>
+                        <w:rPr>
+                          <w:sz w:val="28"/>
+                        </w:rPr>
+                      </w:pPr>
+                      <w:proofErr w:type="spellStart"/>
+                      <w:r>
+                        <w:rPr>
+                          <w:sz w:val="28"/>
+                        </w:rPr>
+                        <w:t>T_</w:t>
+                      </w:r>
+                      <w:r>
+                        <w:rPr>
+                          <w:sz w:val="28"/>
+                        </w:rPr>
+                        <w:t>Absente</w:t>
+                      </w:r>
+                      <w:proofErr w:type="spellEnd"/>
+                    </w:p>
+                    <w:tbl>
+                      <w:tblPr>
+                        <w:tblStyle w:val="TableGrid"/>
+                        <w:tblW w:w="2192" w:type="dxa"/>
+                        <w:tblLook w:val="04A0" w:firstRow="1" w:lastRow="0" w:firstColumn="1" w:lastColumn="0" w:noHBand="0" w:noVBand="1"/>
+                      </w:tblPr>
+                      <w:tblGrid>
+                        <w:gridCol w:w="1531"/>
+                        <w:gridCol w:w="723"/>
+                      </w:tblGrid>
+                      <w:tr>
+                        <w:tc>
+                          <w:tcPr>
+                            <w:tcW w:w="1469" w:type="dxa"/>
+                            <w:tcBorders>
+                              <w:right w:val="single" w:sz="4" w:space="0" w:color="auto"/>
+                            </w:tcBorders>
+                          </w:tcPr>
+                          <w:p>
+                            <w:pPr>
+                              <w:rPr>
+                                <w:sz w:val="28"/>
+                              </w:rPr>
+                            </w:pPr>
+                            <w:r>
+                              <w:rPr>
+                                <w:sz w:val="28"/>
+                              </w:rPr>
+                              <w:t>ID</w:t>
+                            </w:r>
+                          </w:p>
+                        </w:tc>
+                        <w:tc>
+                          <w:tcPr>
+                            <w:tcW w:w="723" w:type="dxa"/>
+                            <w:tcBorders>
+                              <w:top w:val="nil"/>
+                              <w:left w:val="single" w:sz="4" w:space="0" w:color="auto"/>
+                              <w:bottom w:val="nil"/>
+                              <w:right w:val="nil"/>
+                            </w:tcBorders>
+                          </w:tcPr>
+                          <w:p>
+                            <w:pPr>
+                              <w:rPr>
+                                <w:sz w:val="28"/>
+                              </w:rPr>
+                            </w:pPr>
+                          </w:p>
+                        </w:tc>
+                      </w:tr>
+                      <w:tr>
+                        <w:tc>
+                          <w:tcPr>
+                            <w:tcW w:w="1469" w:type="dxa"/>
+                            <w:tcBorders>
+                              <w:right w:val="single" w:sz="4" w:space="0" w:color="auto"/>
+                            </w:tcBorders>
+                          </w:tcPr>
+                          <w:p>
+                            <w:pPr>
+                              <w:rPr>
+                                <w:sz w:val="28"/>
+                              </w:rPr>
+                            </w:pPr>
+                            <w:proofErr w:type="spellStart"/>
+                            <w:r>
+                              <w:rPr>
+                                <w:sz w:val="28"/>
+                              </w:rPr>
+                              <w:t>FK.Materie</w:t>
+                            </w:r>
+                            <w:proofErr w:type="spellEnd"/>
+                          </w:p>
+                        </w:tc>
+                        <w:tc>
+                          <w:tcPr>
+                            <w:tcW w:w="723" w:type="dxa"/>
+                            <w:tcBorders>
+                              <w:top w:val="nil"/>
+                              <w:left w:val="single" w:sz="4" w:space="0" w:color="auto"/>
+                              <w:bottom w:val="nil"/>
+                              <w:right w:val="nil"/>
+                            </w:tcBorders>
+                          </w:tcPr>
+                          <w:p>
+                            <w:pPr>
+                              <w:rPr>
+                                <w:sz w:val="28"/>
+                              </w:rPr>
+                            </w:pPr>
+                          </w:p>
+                        </w:tc>
+                      </w:tr>
+                      <w:tr>
+                        <w:tc>
+                          <w:tcPr>
+                            <w:tcW w:w="1469" w:type="dxa"/>
+                            <w:tcBorders>
+                              <w:right w:val="single" w:sz="4" w:space="0" w:color="auto"/>
+                            </w:tcBorders>
+                          </w:tcPr>
+                          <w:p>
+                            <w:pPr>
+                              <w:rPr>
+                                <w:sz w:val="28"/>
+                                <w:lang w:val="ro-RO"/>
+                              </w:rPr>
+                            </w:pPr>
+                            <w:r>
+                              <w:rPr>
+                                <w:sz w:val="28"/>
+                                <w:lang w:val="ro-RO"/>
+                              </w:rPr>
+                              <w:t>Motivata</w:t>
+                            </w:r>
+                          </w:p>
+                        </w:tc>
+                        <w:tc>
+                          <w:tcPr>
+                            <w:tcW w:w="723" w:type="dxa"/>
+                            <w:tcBorders>
+                              <w:top w:val="nil"/>
+                              <w:left w:val="single" w:sz="4" w:space="0" w:color="auto"/>
+                              <w:bottom w:val="nil"/>
+                              <w:right w:val="nil"/>
+                            </w:tcBorders>
+                          </w:tcPr>
+                          <w:p>
+                            <w:pPr>
+                              <w:rPr>
+                                <w:sz w:val="28"/>
+                                <w:lang w:val="ro-RO"/>
+                              </w:rPr>
+                            </w:pPr>
+                            <w:r>
+                              <w:rPr>
+                                <w:sz w:val="28"/>
+                                <w:lang w:val="ro-RO"/>
+                              </w:rPr>
+                              <w:t>bool</w:t>
+                            </w:r>
+                          </w:p>
+                        </w:tc>
+                      </w:tr>
+                      <w:tr>
+                        <w:tc>
+                          <w:tcPr>
+                            <w:tcW w:w="1469" w:type="dxa"/>
+                            <w:tcBorders>
+                              <w:right w:val="single" w:sz="4" w:space="0" w:color="auto"/>
+                            </w:tcBorders>
+                          </w:tcPr>
+                          <w:p>
+                            <w:pPr>
+                              <w:rPr>
+                                <w:sz w:val="28"/>
+                                <w:lang w:val="ro-RO"/>
+                              </w:rPr>
+                            </w:pPr>
+                            <w:r>
+                              <w:rPr>
+                                <w:sz w:val="28"/>
+                                <w:lang w:val="ro-RO"/>
+                              </w:rPr>
+                              <w:t>Data</w:t>
+                            </w:r>
+                          </w:p>
+                        </w:tc>
+                        <w:tc>
+                          <w:tcPr>
+                            <w:tcW w:w="723" w:type="dxa"/>
+                            <w:tcBorders>
+                              <w:top w:val="nil"/>
+                              <w:left w:val="single" w:sz="4" w:space="0" w:color="auto"/>
+                              <w:bottom w:val="nil"/>
+                              <w:right w:val="nil"/>
+                            </w:tcBorders>
+                          </w:tcPr>
+                          <w:p>
+                            <w:pPr>
+                              <w:rPr>
+                                <w:sz w:val="28"/>
+                                <w:lang w:val="ro-RO"/>
+                              </w:rPr>
+                            </w:pPr>
+                          </w:p>
+                        </w:tc>
+                      </w:tr>
+                      <w:tr>
+                        <w:tc>
+                          <w:tcPr>
+                            <w:tcW w:w="1469" w:type="dxa"/>
+                            <w:tcBorders>
+                              <w:right w:val="single" w:sz="4" w:space="0" w:color="auto"/>
+                            </w:tcBorders>
+                          </w:tcPr>
+                          <w:p>
+                            <w:pPr>
+                              <w:rPr>
+                                <w:sz w:val="28"/>
+                                <w:lang w:val="ro-RO"/>
+                              </w:rPr>
+                            </w:pPr>
+                            <w:r>
+                              <w:rPr>
+                                <w:sz w:val="28"/>
+                                <w:lang w:val="ro-RO"/>
+                              </w:rPr>
+                              <w:t>FK.Profesor</w:t>
+                            </w:r>
+                          </w:p>
+                        </w:tc>
+                        <w:tc>
+                          <w:tcPr>
+                            <w:tcW w:w="723" w:type="dxa"/>
+                            <w:tcBorders>
+                              <w:top w:val="nil"/>
+                              <w:left w:val="single" w:sz="4" w:space="0" w:color="auto"/>
+                              <w:bottom w:val="nil"/>
+                              <w:right w:val="nil"/>
+                            </w:tcBorders>
+                          </w:tcPr>
+                          <w:p>
+                            <w:pPr>
+                              <w:rPr>
+                                <w:sz w:val="28"/>
+                                <w:lang w:val="ro-RO"/>
+                              </w:rPr>
+                            </w:pPr>
+                          </w:p>
+                        </w:tc>
+                      </w:tr>
+                    </w:tbl>
+                    <w:p>
+                      <w:pPr>
+                        <w:rPr>
+                          <w:sz w:val="28"/>
+                        </w:rPr>
+                      </w:pPr>
+                    </w:p>
+                  </w:txbxContent>
+                </v:textbox>
+              </v:shape>
+            </w:pict>
+          </mc:Fallback>
+        </mc:AlternateContent>
+      </w:r>
+      <w:r>
+        <w:rPr>
+          <w:noProof/>
+          <w:sz w:val="28"/>
+        </w:rPr>
+        <mc:AlternateContent>
+          <mc:Choice Requires="wps">
+            <w:drawing>
+              <wp:anchor distT="0" distB="0" distL="114300" distR="114300" simplePos="0" relativeHeight="251668992" behindDoc="0" locked="0" layoutInCell="1" allowOverlap="1" wp14:anchorId="3F853D2D" wp14:editId="7588C322">
                 <wp:simplePos x="0" y="0"/>
                 <wp:positionH relativeFrom="column">
                   <wp:posOffset>5147945</wp:posOffset>
@@ -81,11 +771,7 @@
           </mc:Choice>
           <mc:Fallback>
             <w:pict>
-              <v:shapetype id="_x0000_t202" coordsize="21600,21600" o:spt="202" path="m,l,21600r21600,l21600,xe">
-                <v:stroke joinstyle="miter"/>
-                <v:path gradientshapeok="t" o:connecttype="rect"/>
-              </v:shapetype>
-              <v:shape id="Text Box 2" o:spid="_x0000_s1026" type="#_x0000_t202" style="position:absolute;margin-left:405.35pt;margin-top:241.15pt;width:27.75pt;height:110.55pt;z-index:251703296;visibility:visible;mso-wrap-style:square;mso-width-percent:0;mso-height-percent:200;mso-wrap-distance-left:9pt;mso-wrap-distance-top:0;mso-wrap-distance-right:9pt;mso-wrap-distance-bottom:0;mso-position-horizontal:absolute;mso-position-horizontal-relative:text;mso-position-vertical:absolute;mso-position-vertical-relative:text;mso-width-percent:0;mso-height-percent:200;mso-width-relative:margin;mso-height-relative:margin;v-text-anchor:top" o:gfxdata="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" filled="f" stroked="f">
+              <v:shape w14:anchorId="3F853D2D" id="Text Box 2" o:spid="_x0000_s1027" type="#_x0000_t202" style="position:absolute;margin-left:405.35pt;margin-top:241.15pt;width:27.75pt;height:110.55pt;z-index:251668992;visibility:visible;mso-wrap-style:square;mso-width-percent:0;mso-height-percent:200;mso-wrap-distance-left:9pt;mso-wrap-distance-top:0;mso-wrap-distance-right:9pt;mso-wrap-distance-bottom:0;mso-position-horizontal:absolute;mso-position-horizontal-relative:text;mso-position-vertical:absolute;mso-position-vertical-relative:text;mso-width-percent:0;mso-height-percent:200;mso-width-relative:margin;mso-height-relative:margin;v-text-anchor:top" o:gfxdata="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" filled="f" stroked="f">
                 <v:textbox style="mso-fit-shape-to-text:t">
                   <w:txbxContent>
                     <w:p>
@@ -108,7 +794,7 @@
         <mc:AlternateContent>
           <mc:Choice Requires="wps">
             <w:drawing>
-              <wp:anchor distT="0" distB="0" distL="114300" distR="114300" simplePos="0" relativeHeight="251701248" behindDoc="0" locked="0" layoutInCell="1" allowOverlap="1" wp14:anchorId="3F853D2D" wp14:editId="7588C322">
+              <wp:anchor distT="0" distB="0" distL="114300" distR="114300" simplePos="0" relativeHeight="251666944" behindDoc="0" locked="0" layoutInCell="1" allowOverlap="1" wp14:anchorId="3F853D2D" wp14:editId="7588C322">
                 <wp:simplePos x="0" y="0"/>
                 <wp:positionH relativeFrom="column">
                   <wp:posOffset>480694</wp:posOffset>
@@ -171,7 +857,7 @@
           </mc:Choice>
           <mc:Fallback>
             <w:pict>
-              <v:shape id="_x0000_s1027" type="#_x0000_t202" style="position:absolute;margin-left:37.85pt;margin-top:265.5pt;width:27.75pt;height:110.55pt;z-index:251701248;visibility:visible;mso-wrap-style:square;mso-width-percent:0;mso-height-percent:200;mso-wrap-distance-left:9pt;mso-wrap-distance-top:0;mso-wrap-distance-right:9pt;mso-wrap-distance-bottom:0;mso-position-horizontal:absolute;mso-position-horizontal-relative:text;mso-position-vertical:absolute;mso-position-vertical-relative:text;mso-width-percent:0;mso-height-percent:200;mso-width-relative:margin;mso-height-relative:margin;v-text-anchor:top" o:gfxdata="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" filled="f" stroked="f">
+              <v:shape w14:anchorId="3F853D2D" id="_x0000_s1028" type="#_x0000_t202" style="position:absolute;margin-left:37.85pt;margin-top:265.5pt;width:27.75pt;height:110.55pt;z-index:251666944;visibility:visible;mso-wrap-style:square;mso-width-percent:0;mso-height-percent:200;mso-wrap-distance-left:9pt;mso-wrap-distance-top:0;mso-wrap-distance-right:9pt;mso-wrap-distance-bottom:0;mso-position-horizontal:absolute;mso-position-horizontal-relative:text;mso-position-vertical:absolute;mso-position-vertical-relative:text;mso-width-percent:0;mso-height-percent:200;mso-width-relative:margin;mso-height-relative:margin;v-text-anchor:top" o:gfxdata="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" filled="f" stroked="f">
                 <v:textbox style="mso-fit-shape-to-text:t">
                   <w:txbxContent>
                     <w:p>
@@ -194,7 +880,7 @@
         <mc:AlternateContent>
           <mc:Choice Requires="wps">
             <w:drawing>
-              <wp:anchor distT="0" distB="0" distL="114300" distR="114300" simplePos="0" relativeHeight="251699200" behindDoc="0" locked="0" layoutInCell="1" allowOverlap="1" wp14:anchorId="2F2EFA3A" wp14:editId="3842575E">
+              <wp:anchor distT="0" distB="0" distL="114300" distR="114300" simplePos="0" relativeHeight="251664896" behindDoc="0" locked="0" layoutInCell="1" allowOverlap="1" wp14:anchorId="2F2EFA3A" wp14:editId="3842575E">
                 <wp:simplePos x="0" y="0"/>
                 <wp:positionH relativeFrom="column">
                   <wp:posOffset>452754</wp:posOffset>
@@ -257,7 +943,7 @@
           </mc:Choice>
           <mc:Fallback>
             <w:pict>
-              <v:shape id="_x0000_s1028" type="#_x0000_t202" style="position:absolute;margin-left:35.65pt;margin-top:219.4pt;width:27.75pt;height:110.55pt;z-index:251699200;visibility:visible;mso-wrap-style:square;mso-width-percent:0;mso-height-percent:200;mso-wrap-distance-left:9pt;mso-wrap-distance-top:0;mso-wrap-distance-right:9pt;mso-wrap-distance-bottom:0;mso-position-horizontal:absolute;mso-position-horizontal-relative:text;mso-position-vertical:absolute;mso-position-vertical-relative:text;mso-width-percent:0;mso-height-percent:200;mso-width-relative:margin;mso-height-relative:margin;v-text-anchor:top" o:gfxdata="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" filled="f" stroked="f">
+              <v:shape w14:anchorId="2F2EFA3A" id="_x0000_s1029" type="#_x0000_t202" style="position:absolute;margin-left:35.65pt;margin-top:219.4pt;width:27.75pt;height:110.55pt;z-index:251664896;visibility:visible;mso-wrap-style:square;mso-width-percent:0;mso-height-percent:200;mso-wrap-distance-left:9pt;mso-wrap-distance-top:0;mso-wrap-distance-right:9pt;mso-wrap-distance-bottom:0;mso-position-horizontal:absolute;mso-position-horizontal-relative:text;mso-position-vertical:absolute;mso-position-vertical-relative:text;mso-width-percent:0;mso-height-percent:200;mso-width-relative:margin;mso-height-relative:margin;v-text-anchor:top" o:gfxdata="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" filled="f" stroked="f">
                 <v:textbox style="mso-fit-shape-to-text:t">
                   <w:txbxContent>
                     <w:p>
@@ -280,7 +966,7 @@
         <mc:AlternateContent>
           <mc:Choice Requires="wps">
             <w:drawing>
-              <wp:anchor distT="0" distB="0" distL="114300" distR="114300" simplePos="0" relativeHeight="251697152" behindDoc="0" locked="0" layoutInCell="1" allowOverlap="1" wp14:anchorId="29B975AD" wp14:editId="4AE4449D">
+              <wp:anchor distT="0" distB="0" distL="114300" distR="114300" simplePos="0" relativeHeight="251662848" behindDoc="0" locked="0" layoutInCell="1" allowOverlap="1" wp14:anchorId="29B975AD" wp14:editId="4AE4449D">
                 <wp:simplePos x="0" y="0"/>
                 <wp:positionH relativeFrom="column">
                   <wp:posOffset>1100455</wp:posOffset>
@@ -343,7 +1029,7 @@
           </mc:Choice>
           <mc:Fallback>
             <w:pict>
-              <v:shape id="_x0000_s1029" type="#_x0000_t202" style="position:absolute;margin-left:86.65pt;margin-top:241.75pt;width:27.75pt;height:110.55pt;z-index:251697152;visibility:visible;mso-wrap-style:square;mso-width-percent:0;mso-height-percent:200;mso-wrap-distance-left:9pt;mso-wrap-distance-top:0;mso-wrap-distance-right:9pt;mso-wrap-distance-bottom:0;mso-position-horizontal:absolute;mso-position-horizontal-relative:text;mso-position-vertical:absolute;mso-position-vertical-relative:text;mso-width-percent:0;mso-height-percent:200;mso-width-relative:margin;mso-height-relative:margin;v-text-anchor:top" o:gfxdata="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" filled="f" stroked="f">
+              <v:shape w14:anchorId="29B975AD" id="_x0000_s1030" type="#_x0000_t202" style="position:absolute;margin-left:86.65pt;margin-top:241.75pt;width:27.75pt;height:110.55pt;z-index:251662848;visibility:visible;mso-wrap-style:square;mso-width-percent:0;mso-height-percent:200;mso-wrap-distance-left:9pt;mso-wrap-distance-top:0;mso-wrap-distance-right:9pt;mso-wrap-distance-bottom:0;mso-position-horizontal:absolute;mso-position-horizontal-relative:text;mso-position-vertical:absolute;mso-position-vertical-relative:text;mso-width-percent:0;mso-height-percent:200;mso-width-relative:margin;mso-height-relative:margin;v-text-anchor:top" o:gfxdata="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" filled="f" stroked="f">
                 <v:textbox style="mso-fit-shape-to-text:t">
                   <w:txbxContent>
                     <w:p>
@@ -366,7 +1052,7 @@
         <mc:AlternateContent>
           <mc:Choice Requires="wps">
             <w:drawing>
-              <wp:anchor distT="0" distB="0" distL="114300" distR="114300" simplePos="0" relativeHeight="251695104" behindDoc="0" locked="0" layoutInCell="1" allowOverlap="1" wp14:anchorId="29B975AD" wp14:editId="4AE4449D">
+              <wp:anchor distT="0" distB="0" distL="114300" distR="114300" simplePos="0" relativeHeight="251660800" behindDoc="0" locked="0" layoutInCell="1" allowOverlap="1" wp14:anchorId="29B975AD" wp14:editId="4AE4449D">
                 <wp:simplePos x="0" y="0"/>
                 <wp:positionH relativeFrom="column">
                   <wp:posOffset>5653405</wp:posOffset>
@@ -429,7 +1115,7 @@
           </mc:Choice>
           <mc:Fallback>
             <w:pict>
-              <v:shape id="_x0000_s1030" type="#_x0000_t202" style="position:absolute;margin-left:445.15pt;margin-top:35.95pt;width:27.75pt;height:110.55pt;z-index:251695104;visibility:visible;mso-wrap-style:square;mso-width-percent:0;mso-height-percent:200;mso-wrap-distance-left:9pt;mso-wrap-distance-top:0;mso-wrap-distance-right:9pt;mso-wrap-distance-bottom:0;mso-position-horizontal:absolute;mso-position-horizontal-relative:text;mso-position-vertical:absolute;mso-position-vertical-relative:text;mso-width-percent:0;mso-height-percent:200;mso-width-relative:margin;mso-height-relative:margin;v-text-anchor:top" o:gfxdata="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" filled="f" stroked="f">
+              <v:shape w14:anchorId="29B975AD" id="_x0000_s1031" type="#_x0000_t202" style="position:absolute;margin-left:445.15pt;margin-top:35.95pt;width:27.75pt;height:110.55pt;z-index:251660800;visibility:visible;mso-wrap-style:square;mso-width-percent:0;mso-height-percent:200;mso-wrap-distance-left:9pt;mso-wrap-distance-top:0;mso-wrap-distance-right:9pt;mso-wrap-distance-bottom:0;mso-position-horizontal:absolute;mso-position-horizontal-relative:text;mso-position-vertical:absolute;mso-position-vertical-relative:text;mso-width-percent:0;mso-height-percent:200;mso-width-relative:margin;mso-height-relative:margin;v-text-anchor:top" o:gfxdata="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" filled="f" stroked="f">
                 <v:textbox style="mso-fit-shape-to-text:t">
                   <w:txbxContent>
                     <w:p>
@@ -452,7 +1138,7 @@
         <mc:AlternateContent>
           <mc:Choice Requires="wps">
             <w:drawing>
-              <wp:anchor distT="0" distB="0" distL="114300" distR="114300" simplePos="0" relativeHeight="251693056" behindDoc="0" locked="0" layoutInCell="1" allowOverlap="1" wp14:anchorId="29B975AD" wp14:editId="4AE4449D">
+              <wp:anchor distT="0" distB="0" distL="114300" distR="114300" simplePos="0" relativeHeight="251658752" behindDoc="0" locked="0" layoutInCell="1" allowOverlap="1" wp14:anchorId="29B975AD" wp14:editId="4AE4449D">
                 <wp:simplePos x="0" y="0"/>
                 <wp:positionH relativeFrom="column">
                   <wp:posOffset>4872355</wp:posOffset>
@@ -515,7 +1201,7 @@
           </mc:Choice>
           <mc:Fallback>
             <w:pict>
-              <v:shape id="_x0000_s1031" type="#_x0000_t202" style="position:absolute;margin-left:383.65pt;margin-top:42.4pt;width:27.75pt;height:110.55pt;z-index:251693056;visibility:visible;mso-wrap-style:square;mso-width-percent:0;mso-height-percent:200;mso-wrap-distance-left:9pt;mso-wrap-distance-top:0;mso-wrap-distance-right:9pt;mso-wrap-distance-bottom:0;mso-position-horizontal:absolute;mso-position-horizontal-relative:text;mso-position-vertical:absolute;mso-position-vertical-relative:text;mso-width-percent:0;mso-height-percent:200;mso-width-relative:margin;mso-height-relative:margin;v-text-anchor:top" o:gfxdata="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" filled="f" stroked="f">
+              <v:shape w14:anchorId="29B975AD" id="_x0000_s1032" type="#_x0000_t202" style="position:absolute;margin-left:383.65pt;margin-top:42.4pt;width:27.75pt;height:110.55pt;z-index:251658752;visibility:visible;mso-wrap-style:square;mso-width-percent:0;mso-height-percent:200;mso-wrap-distance-left:9pt;mso-wrap-distance-top:0;mso-wrap-distance-right:9pt;mso-wrap-distance-bottom:0;mso-position-horizontal:absolute;mso-position-horizontal-relative:text;mso-position-vertical:absolute;mso-position-vertical-relative:text;mso-width-percent:0;mso-height-percent:200;mso-width-relative:margin;mso-height-relative:margin;v-text-anchor:top" o:gfxdata="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" filled="f" stroked="f">
                 <v:textbox style="mso-fit-shape-to-text:t">
                   <w:txbxContent>
                     <w:p>
@@ -538,7 +1224,7 @@
         <mc:AlternateContent>
           <mc:Choice Requires="wps">
             <w:drawing>
-              <wp:anchor distT="0" distB="0" distL="114300" distR="114300" simplePos="0" relativeHeight="251691008" behindDoc="0" locked="0" layoutInCell="1" allowOverlap="1" wp14:anchorId="29B975AD" wp14:editId="4AE4449D">
+              <wp:anchor distT="0" distB="0" distL="114300" distR="114300" simplePos="0" relativeHeight="251656704" behindDoc="0" locked="0" layoutInCell="1" allowOverlap="1" wp14:anchorId="29B975AD" wp14:editId="4AE4449D">
                 <wp:simplePos x="0" y="0"/>
                 <wp:positionH relativeFrom="column">
                   <wp:posOffset>1105535</wp:posOffset>
@@ -601,7 +1287,7 @@
           </mc:Choice>
           <mc:Fallback>
             <w:pict>
-              <v:shape id="_x0000_s1032" type="#_x0000_t202" style="position:absolute;margin-left:87.05pt;margin-top:117.4pt;width:27.75pt;height:110.55pt;z-index:251691008;visibility:visible;mso-wrap-style:square;mso-width-percent:0;mso-height-percent:200;mso-wrap-distance-left:9pt;mso-wrap-distance-top:0;mso-wrap-distance-right:9pt;mso-wrap-distance-bottom:0;mso-position-horizontal:absolute;mso-position-horizontal-relative:text;mso-position-vertical:absolute;mso-position-vertical-relative:text;mso-width-percent:0;mso-height-percent:200;mso-width-relative:margin;mso-height-relative:margin;v-text-anchor:top" o:gfxdata="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" filled="f" stroked="f">
+              <v:shape w14:anchorId="29B975AD" id="_x0000_s1033" type="#_x0000_t202" style="position:absolute;margin-left:87.05pt;margin-top:117.4pt;width:27.75pt;height:110.55pt;z-index:251656704;visibility:visible;mso-wrap-style:square;mso-width-percent:0;mso-height-percent:200;mso-wrap-distance-left:9pt;mso-wrap-distance-top:0;mso-wrap-distance-right:9pt;mso-wrap-distance-bottom:0;mso-position-horizontal:absolute;mso-position-horizontal-relative:text;mso-position-vertical:absolute;mso-position-vertical-relative:text;mso-width-percent:0;mso-height-percent:200;mso-width-relative:margin;mso-height-relative:margin;v-text-anchor:top" o:gfxdata="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" filled="f" stroked="f">
                 <v:textbox style="mso-fit-shape-to-text:t">
                   <w:txbxContent>
                     <w:p>
@@ -624,7 +1310,7 @@
         <mc:AlternateContent>
           <mc:Choice Requires="wps">
             <w:drawing>
-              <wp:anchor distT="0" distB="0" distL="114300" distR="114300" simplePos="0" relativeHeight="251688960" behindDoc="0" locked="0" layoutInCell="1" allowOverlap="1" wp14:anchorId="64D96716" wp14:editId="0354B3FA">
+              <wp:anchor distT="0" distB="0" distL="114300" distR="114300" simplePos="0" relativeHeight="251654656" behindDoc="0" locked="0" layoutInCell="1" allowOverlap="1" wp14:anchorId="64D96716" wp14:editId="0354B3FA">
                 <wp:simplePos x="0" y="0"/>
                 <wp:positionH relativeFrom="column">
                   <wp:posOffset>576580</wp:posOffset>
@@ -687,7 +1373,7 @@
           </mc:Choice>
           <mc:Fallback>
             <w:pict>
-              <v:shape id="_x0000_s1033" type="#_x0000_t202" style="position:absolute;margin-left:45.4pt;margin-top:94.9pt;width:27.75pt;height:110.55pt;z-index:251688960;visibility:visible;mso-wrap-style:square;mso-width-percent:0;mso-height-percent:200;mso-wrap-distance-left:9pt;mso-wrap-distance-top:0;mso-wrap-distance-right:9pt;mso-wrap-distance-bottom:0;mso-position-horizontal:absolute;mso-position-horizontal-relative:text;mso-position-vertical:absolute;mso-position-vertical-relative:text;mso-width-percent:0;mso-height-percent:200;mso-width-relative:margin;mso-height-relative:margin;v-text-anchor:top" o:gfxdata="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" filled="f" stroked="f">
+              <v:shape w14:anchorId="64D96716" id="_x0000_s1034" type="#_x0000_t202" style="position:absolute;margin-left:45.4pt;margin-top:94.9pt;width:27.75pt;height:110.55pt;z-index:251654656;visibility:visible;mso-wrap-style:square;mso-width-percent:0;mso-height-percent:200;mso-wrap-distance-left:9pt;mso-wrap-distance-top:0;mso-wrap-distance-right:9pt;mso-wrap-distance-bottom:0;mso-position-horizontal:absolute;mso-position-horizontal-relative:text;mso-position-vertical:absolute;mso-position-vertical-relative:text;mso-width-percent:0;mso-height-percent:200;mso-width-relative:margin;mso-height-relative:margin;v-text-anchor:top" o:gfxdata="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" filled="f" stroked="f">
                 <v:textbox style="mso-fit-shape-to-text:t">
                   <w:txbxContent>
                     <w:p>
@@ -710,7 +1396,7 @@
         <mc:AlternateContent>
           <mc:Choice Requires="wps">
             <w:drawing>
-              <wp:anchor distT="0" distB="0" distL="114300" distR="114300" simplePos="0" relativeHeight="251686912" behindDoc="0" locked="0" layoutInCell="1" allowOverlap="1" wp14:anchorId="0513F8DE" wp14:editId="6A3F099A">
+              <wp:anchor distT="0" distB="0" distL="114300" distR="114300" simplePos="0" relativeHeight="251652608" behindDoc="0" locked="0" layoutInCell="1" allowOverlap="1" wp14:anchorId="0513F8DE" wp14:editId="6A3F099A">
                 <wp:simplePos x="0" y="0"/>
                 <wp:positionH relativeFrom="column">
                   <wp:posOffset>4810125</wp:posOffset>
@@ -763,18 +1449,7 @@
           </mc:Choice>
           <mc:Fallback>
             <w:pict>
-              <v:shapetype id="_x0000_t34" coordsize="21600,21600" o:spt="34" o:oned="t" adj="10800" path="m,l@0,0@0,21600,21600,21600e" filled="f">
-                <v:stroke joinstyle="miter"/>
-                <v:formulas>
-                  <v:f eqn="val #0"/>
-                </v:formulas>
-                <v:path arrowok="t" fillok="f" o:connecttype="none"/>
-                <v:handles>
-                  <v:h position="#0,center"/>
-                </v:handles>
-                <o:lock v:ext="edit" shapetype="t"/>
-              </v:shapetype>
-              <v:shape id="Elbow Connector 26" o:spid="_x0000_s1026" type="#_x0000_t34" style="position:absolute;margin-left:378.75pt;margin-top:99.9pt;width:71.65pt;height:142.35pt;z-index:251686912;visibility:visible;mso-wrap-style:square;mso-wrap-distance-left:9pt;mso-wrap-distance-top:0;mso-wrap-distance-right:9pt;mso-wrap-distance-bottom:0;mso-position-horizontal:absolute;mso-position-horizontal-relative:text;mso-position-vertical:absolute;mso-position-vertical-relative:text" o:gfxdata="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" strokecolor="black [3040]">
+              <v:shape w14:anchorId="1639E296" id="Elbow Connector 26" o:spid="_x0000_s1026" type="#_x0000_t34" style="position:absolute;margin-left:378.75pt;margin-top:99.9pt;width:71.65pt;height:142.35pt;z-index:251652608;visibility:visible;mso-wrap-style:square;mso-wrap-distance-left:9pt;mso-wrap-distance-top:0;mso-wrap-distance-right:9pt;mso-wrap-distance-bottom:0;mso-position-horizontal:absolute;mso-position-horizontal-relative:text;mso-position-vertical:absolute;mso-position-vertical-relative:text" o:gfxdata="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" strokecolor="black [3040]">
                 <v:stroke startarrow="open" endarrow="open"/>
               </v:shape>
             </w:pict>
@@ -789,7 +1464,7 @@
         <mc:AlternateContent>
           <mc:Choice Requires="wps">
             <w:drawing>
-              <wp:anchor distT="0" distB="0" distL="114300" distR="114300" simplePos="0" relativeHeight="251684864" behindDoc="0" locked="0" layoutInCell="1" allowOverlap="1" wp14:anchorId="0F60588D" wp14:editId="7E31D982">
+              <wp:anchor distT="0" distB="0" distL="114300" distR="114300" simplePos="0" relativeHeight="251648512" behindDoc="0" locked="0" layoutInCell="1" allowOverlap="1" wp14:anchorId="0F60588D" wp14:editId="7E31D982">
                 <wp:simplePos x="0" y="0"/>
                 <wp:positionH relativeFrom="column">
                   <wp:posOffset>491490</wp:posOffset>
@@ -849,7 +1524,7 @@
           </mc:Choice>
           <mc:Fallback>
             <w:pict>
-              <v:shape id="Elbow Connector 22" o:spid="_x0000_s1026" type="#_x0000_t34" style="position:absolute;margin-left:38.7pt;margin-top:139.5pt;width:313.7pt;height:62.5pt;rotation:180;z-index:251684864;visibility:visible;mso-wrap-style:square;mso-width-percent:0;mso-height-percent:0;mso-wrap-distance-left:9pt;mso-wrap-distance-top:0;mso-wrap-distance-right:9pt;mso-wrap-distance-bottom:0;mso-position-horizontal:absolute;mso-position-horizontal-relative:text;mso-position-vertical:absolute;mso-position-vertical-relative:text;mso-width-percent:0;mso-height-percent:0;mso-width-relative:margin;mso-height-relative:margin" o:gfxdata="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" adj="20261" strokecolor="black [3040]">
+              <v:shape w14:anchorId="01A60A33" id="Elbow Connector 22" o:spid="_x0000_s1026" type="#_x0000_t34" style="position:absolute;margin-left:38.7pt;margin-top:139.5pt;width:313.7pt;height:62.5pt;rotation:180;z-index:251648512;visibility:visible;mso-wrap-style:square;mso-width-percent:0;mso-height-percent:0;mso-wrap-distance-left:9pt;mso-wrap-distance-top:0;mso-wrap-distance-right:9pt;mso-wrap-distance-bottom:0;mso-position-horizontal:absolute;mso-position-horizontal-relative:text;mso-position-vertical:absolute;mso-position-vertical-relative:text;mso-width-percent:0;mso-height-percent:0;mso-width-relative:margin;mso-height-relative:margin" o:gfxdata="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" adj="20261" strokecolor="black [3040]">
                 <v:stroke endarrow="open"/>
               </v:shape>
             </w:pict>
@@ -864,7 +1539,7 @@
         <mc:AlternateContent>
           <mc:Choice Requires="wps">
             <w:drawing>
-              <wp:anchor distT="0" distB="0" distL="114300" distR="114300" simplePos="0" relativeHeight="251685888" behindDoc="0" locked="0" layoutInCell="1" allowOverlap="1" wp14:anchorId="59724A95" wp14:editId="10A427CC">
+              <wp:anchor distT="0" distB="0" distL="114300" distR="114300" simplePos="0" relativeHeight="251650560" behindDoc="0" locked="0" layoutInCell="1" allowOverlap="1" wp14:anchorId="59724A95" wp14:editId="10A427CC">
                 <wp:simplePos x="0" y="0"/>
                 <wp:positionH relativeFrom="column">
                   <wp:posOffset>3999231</wp:posOffset>
@@ -921,7 +1596,7 @@
           </mc:Choice>
           <mc:Fallback>
             <w:pict>
-              <v:shape id="Elbow Connector 24" o:spid="_x0000_s1026" type="#_x0000_t34" style="position:absolute;margin-left:314.9pt;margin-top:211.1pt;width:46.6pt;height:28.2pt;rotation:90;z-index:251685888;visibility:visible;mso-wrap-style:square;mso-width-percent:0;mso-height-percent:0;mso-wrap-distance-left:9pt;mso-wrap-distance-top:0;mso-wrap-distance-right:9pt;mso-wrap-distance-bottom:0;mso-position-horizontal:absolute;mso-position-horizontal-relative:text;mso-position-vertical:absolute;mso-position-vertical-relative:text;mso-width-percent:0;mso-height-percent:0;mso-width-relative:margin;mso-height-relative:margin" o:gfxdata="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" adj="21785" strokecolor="black [3040]"/>
+              <v:shape w14:anchorId="71FE99EE" id="Elbow Connector 24" o:spid="_x0000_s1026" type="#_x0000_t34" style="position:absolute;margin-left:314.9pt;margin-top:211.1pt;width:46.6pt;height:28.2pt;rotation:90;z-index:251650560;visibility:visible;mso-wrap-style:square;mso-width-percent:0;mso-height-percent:0;mso-wrap-distance-left:9pt;mso-wrap-distance-top:0;mso-wrap-distance-right:9pt;mso-wrap-distance-bottom:0;mso-position-horizontal:absolute;mso-position-horizontal-relative:text;mso-position-vertical:absolute;mso-position-vertical-relative:text;mso-width-percent:0;mso-height-percent:0;mso-width-relative:margin;mso-height-relative:margin" o:gfxdata="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" adj="21785" strokecolor="black [3040]"/>
             </w:pict>
           </mc:Fallback>
         </mc:AlternateContent>
@@ -934,7 +1609,7 @@
         <mc:AlternateContent>
           <mc:Choice Requires="wps">
             <w:drawing>
-              <wp:anchor distT="0" distB="0" distL="114300" distR="114300" simplePos="0" relativeHeight="251683840" behindDoc="0" locked="0" layoutInCell="1" allowOverlap="1" wp14:anchorId="049785A5" wp14:editId="43EEB7D3">
+              <wp:anchor distT="0" distB="0" distL="114300" distR="114300" simplePos="0" relativeHeight="251646464" behindDoc="0" locked="0" layoutInCell="1" allowOverlap="1" wp14:anchorId="049785A5" wp14:editId="43EEB7D3">
                 <wp:simplePos x="0" y="0"/>
                 <wp:positionH relativeFrom="column">
                   <wp:posOffset>2553629</wp:posOffset>
@@ -987,7 +1662,7 @@
           </mc:Choice>
           <mc:Fallback>
             <w:pict>
-              <v:shape id="Elbow Connector 21" o:spid="_x0000_s1026" type="#_x0000_t34" style="position:absolute;margin-left:201.05pt;margin-top:229.15pt;width:63.2pt;height:17.55pt;flip:y;z-index:251683840;visibility:visible;mso-wrap-style:square;mso-wrap-distance-left:9pt;mso-wrap-distance-top:0;mso-wrap-distance-right:9pt;mso-wrap-distance-bottom:0;mso-position-horizontal:absolute;mso-position-horizontal-relative:text;mso-position-vertical:absolute;mso-position-vertical-relative:text" o:gfxdata="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" strokecolor="black [3040]">
+              <v:shape w14:anchorId="74AAF92B" id="Elbow Connector 21" o:spid="_x0000_s1026" type="#_x0000_t34" style="position:absolute;margin-left:201.05pt;margin-top:229.15pt;width:63.2pt;height:17.55pt;flip:y;z-index:251646464;visibility:visible;mso-wrap-style:square;mso-wrap-distance-left:9pt;mso-wrap-distance-top:0;mso-wrap-distance-right:9pt;mso-wrap-distance-bottom:0;mso-position-horizontal:absolute;mso-position-horizontal-relative:text;mso-position-vertical:absolute;mso-position-vertical-relative:text" o:gfxdata="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" strokecolor="black [3040]">
                 <v:stroke startarrow="open" endarrow="open"/>
               </v:shape>
             </w:pict>
@@ -1002,7 +1677,7 @@
         <mc:AlternateContent>
           <mc:Choice Requires="wps">
             <w:drawing>
-              <wp:anchor distT="0" distB="0" distL="114300" distR="114300" simplePos="0" relativeHeight="251663360" behindDoc="0" locked="0" layoutInCell="1" allowOverlap="1" wp14:anchorId="380EEBED" wp14:editId="2F7DA782">
+              <wp:anchor distT="0" distB="0" distL="114300" distR="114300" simplePos="0" relativeHeight="251642368" behindDoc="0" locked="0" layoutInCell="1" allowOverlap="1" wp14:anchorId="380EEBED" wp14:editId="2F7DA782">
                 <wp:simplePos x="0" y="0"/>
                 <wp:positionH relativeFrom="column">
                   <wp:posOffset>1549400</wp:posOffset>
@@ -1232,7 +1907,6 @@
                                       <w:lang w:val="ro-RO"/>
                                     </w:rPr>
                                   </w:pPr>
-                                  <w:proofErr w:type="spellStart"/>
                                   <w:r>
                                     <w:rPr>
                                       <w:sz w:val="28"/>
@@ -1240,7 +1914,50 @@
                                     </w:rPr>
                                     <w:t>bool</w:t>
                                   </w:r>
-                                  <w:proofErr w:type="spellEnd"/>
+                                </w:p>
+                              </w:tc>
+                            </w:tr>
+                            <w:tr>
+                              <w:tc>
+                                <w:tcPr>
+                                  <w:tcW w:w="1201" w:type="dxa"/>
+                                  <w:tcBorders>
+                                    <w:right w:val="single" w:sz="4" w:space="0" w:color="auto"/>
+                                  </w:tcBorders>
+                                </w:tcPr>
+                                <w:p>
+                                  <w:pPr>
+                                    <w:rPr>
+                                      <w:sz w:val="28"/>
+                                      <w:lang w:val="ro-RO"/>
+                                    </w:rPr>
+                                  </w:pPr>
+                                  <w:r>
+                                    <w:rPr>
+                                      <w:sz w:val="28"/>
+                                      <w:lang w:val="ro-RO"/>
+                                    </w:rPr>
+                                    <w:t>Data</w:t>
+                                  </w:r>
+                                </w:p>
+                              </w:tc>
+                              <w:tc>
+                                <w:tcPr>
+                                  <w:tcW w:w="523" w:type="dxa"/>
+                                  <w:tcBorders>
+                                    <w:top w:val="nil"/>
+                                    <w:left w:val="single" w:sz="4" w:space="0" w:color="auto"/>
+                                    <w:bottom w:val="nil"/>
+                                    <w:right w:val="nil"/>
+                                  </w:tcBorders>
+                                </w:tcPr>
+                                <w:p>
+                                  <w:pPr>
+                                    <w:rPr>
+                                      <w:sz w:val="28"/>
+                                      <w:lang w:val="ro-RO"/>
+                                    </w:rPr>
+                                  </w:pPr>
                                 </w:p>
                               </w:tc>
                             </w:tr>
@@ -1271,7 +1988,7 @@
           </mc:Choice>
           <mc:Fallback>
             <w:pict>
-              <v:shape id="_x0000_s1034" type="#_x0000_t202" style="position:absolute;margin-left:122pt;margin-top:201.95pt;width:120.25pt;height:110.55pt;z-index:251663360;visibility:visible;mso-wrap-style:square;mso-width-percent:0;mso-height-percent:200;mso-wrap-distance-left:9pt;mso-wrap-distance-top:0;mso-wrap-distance-right:9pt;mso-wrap-distance-bottom:0;mso-position-horizontal:absolute;mso-position-horizontal-relative:text;mso-position-vertical:absolute;mso-position-vertical-relative:text;mso-width-percent:0;mso-height-percent:200;mso-width-relative:margin;mso-height-relative:margin;v-text-anchor:top" o:gfxdata="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" filled="f" stroked="f">
+              <v:shape w14:anchorId="380EEBED" id="_x0000_s1035" type="#_x0000_t202" style="position:absolute;margin-left:122pt;margin-top:201.95pt;width:120.25pt;height:110.55pt;z-index:251642368;visibility:visible;mso-wrap-style:square;mso-width-percent:0;mso-height-percent:200;mso-wrap-distance-left:9pt;mso-wrap-distance-top:0;mso-wrap-distance-right:9pt;mso-wrap-distance-bottom:0;mso-position-horizontal:absolute;mso-position-horizontal-relative:text;mso-position-vertical:absolute;mso-position-vertical-relative:text;mso-width-percent:0;mso-height-percent:200;mso-width-relative:margin;mso-height-relative:margin;v-text-anchor:top" o:gfxdata="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" filled="f" stroked="f">
                 <v:textbox style="mso-fit-shape-to-text:t">
                   <w:txbxContent>
                     <w:p>
@@ -1465,7 +2182,6 @@
                                 <w:lang w:val="ro-RO"/>
                               </w:rPr>
                             </w:pPr>
-                            <w:proofErr w:type="spellStart"/>
                             <w:r>
                               <w:rPr>
                                 <w:sz w:val="28"/>
@@ -1473,7 +2189,50 @@
                               </w:rPr>
                               <w:t>bool</w:t>
                             </w:r>
-                            <w:proofErr w:type="spellEnd"/>
+                          </w:p>
+                        </w:tc>
+                      </w:tr>
+                      <w:tr>
+                        <w:tc>
+                          <w:tcPr>
+                            <w:tcW w:w="1201" w:type="dxa"/>
+                            <w:tcBorders>
+                              <w:right w:val="single" w:sz="4" w:space="0" w:color="auto"/>
+                            </w:tcBorders>
+                          </w:tcPr>
+                          <w:p>
+                            <w:pPr>
+                              <w:rPr>
+                                <w:sz w:val="28"/>
+                                <w:lang w:val="ro-RO"/>
+                              </w:rPr>
+                            </w:pPr>
+                            <w:r>
+                              <w:rPr>
+                                <w:sz w:val="28"/>
+                                <w:lang w:val="ro-RO"/>
+                              </w:rPr>
+                              <w:t>Data</w:t>
+                            </w:r>
+                          </w:p>
+                        </w:tc>
+                        <w:tc>
+                          <w:tcPr>
+                            <w:tcW w:w="523" w:type="dxa"/>
+                            <w:tcBorders>
+                              <w:top w:val="nil"/>
+                              <w:left w:val="single" w:sz="4" w:space="0" w:color="auto"/>
+                              <w:bottom w:val="nil"/>
+                              <w:right w:val="nil"/>
+                            </w:tcBorders>
+                          </w:tcPr>
+                          <w:p>
+                            <w:pPr>
+                              <w:rPr>
+                                <w:sz w:val="28"/>
+                                <w:lang w:val="ro-RO"/>
+                              </w:rPr>
+                            </w:pPr>
                           </w:p>
                         </w:tc>
                       </w:tr>
@@ -1500,7 +2259,7 @@
         <mc:AlternateContent>
           <mc:Choice Requires="wps">
             <w:drawing>
-              <wp:anchor distT="0" distB="0" distL="114300" distR="114300" simplePos="0" relativeHeight="251682816" behindDoc="0" locked="0" layoutInCell="1" allowOverlap="1" wp14:anchorId="028FF9DA" wp14:editId="6870C894">
+              <wp:anchor distT="0" distB="0" distL="114300" distR="114300" simplePos="0" relativeHeight="251644416" behindDoc="0" locked="0" layoutInCell="1" allowOverlap="1" wp14:anchorId="028FF9DA" wp14:editId="6870C894">
                 <wp:simplePos x="0" y="0"/>
                 <wp:positionH relativeFrom="column">
                   <wp:posOffset>1828738</wp:posOffset>
@@ -1554,76 +2313,7 @@
           </mc:Choice>
           <mc:Fallback>
             <w:pict>
-              <v:shape id="Elbow Connector 20" o:spid="_x0000_s1026" type="#_x0000_t34" style="position:absolute;margin-left:2in;margin-top:264.5pt;width:306.45pt;height:93.75pt;flip:y;z-index:251682816;visibility:visible;mso-wrap-style:square;mso-wrap-distance-left:9pt;mso-wrap-distance-top:0;mso-wrap-distance-right:9pt;mso-wrap-distance-bottom:0;mso-position-horizontal:absolute;mso-position-horizontal-relative:text;mso-position-vertical:absolute;mso-position-vertical-relative:text" o:gfxdata="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" adj="18675" strokecolor="black [3040]">
-                <v:stroke endarrow="open"/>
-              </v:shape>
-            </w:pict>
-          </mc:Fallback>
-        </mc:AlternateContent>
-      </w:r>
-      <w:r>
-        <w:rPr>
-          <w:noProof/>
-          <w:sz w:val="28"/>
-        </w:rPr>
-        <mc:AlternateContent>
-          <mc:Choice Requires="wps">
-            <w:drawing>
-              <wp:anchor distT="0" distB="0" distL="114300" distR="114300" simplePos="0" relativeHeight="251681792" behindDoc="0" locked="0" layoutInCell="1" allowOverlap="1" wp14:anchorId="49CBD24C" wp14:editId="2B4F9A1B">
-                <wp:simplePos x="0" y="0"/>
-                <wp:positionH relativeFrom="column">
-                  <wp:posOffset>256478</wp:posOffset>
-                </wp:positionH>
-                <wp:positionV relativeFrom="paragraph">
-                  <wp:posOffset>3512634</wp:posOffset>
-                </wp:positionV>
-                <wp:extent cx="1572322" cy="1037064"/>
-                <wp:effectExtent l="38100" t="76200" r="27940" b="29845"/>
-                <wp:wrapNone/>
-                <wp:docPr id="19" name="Elbow Connector 19"/>
-                <wp:cNvGraphicFramePr/>
-                <a:graphic xmlns:a="http://schemas.openxmlformats.org/drawingml/2006/main">
-                  <a:graphicData uri="http://schemas.microsoft.com/office/word/2010/wordprocessingShape">
-                    <wps:wsp>
-                      <wps:cNvCnPr/>
-                      <wps:spPr>
-                        <a:xfrm flipH="1" flipV="1">
-                          <a:off x="0" y="0"/>
-                          <a:ext cx="1572322" cy="1037064"/>
-                        </a:xfrm>
-                        <a:prstGeom prst="bentConnector3">
-                          <a:avLst>
-                            <a:gd name="adj1" fmla="val 83922"/>
-                          </a:avLst>
-                        </a:prstGeom>
-                        <a:ln>
-                          <a:tailEnd type="arrow"/>
-                        </a:ln>
-                      </wps:spPr>
-                      <wps:style>
-                        <a:lnRef idx="1">
-                          <a:schemeClr val="dk1"/>
-                        </a:lnRef>
-                        <a:fillRef idx="0">
-                          <a:schemeClr val="dk1"/>
-                        </a:fillRef>
-                        <a:effectRef idx="0">
-                          <a:schemeClr val="dk1"/>
-                        </a:effectRef>
-                        <a:fontRef idx="minor">
-                          <a:schemeClr val="tx1"/>
-                        </a:fontRef>
-                      </wps:style>
-                      <wps:bodyPr/>
-                    </wps:wsp>
-                  </a:graphicData>
-                </a:graphic>
-              </wp:anchor>
-            </w:drawing>
-          </mc:Choice>
-          <mc:Fallback>
-            <w:pict>
-              <v:shape id="Elbow Connector 19" o:spid="_x0000_s1026" type="#_x0000_t34" style="position:absolute;margin-left:20.2pt;margin-top:276.6pt;width:123.8pt;height:81.65pt;flip:x y;z-index:251681792;visibility:visible;mso-wrap-style:square;mso-wrap-distance-left:9pt;mso-wrap-distance-top:0;mso-wrap-distance-right:9pt;mso-wrap-distance-bottom:0;mso-position-horizontal:absolute;mso-position-horizontal-relative:text;mso-position-vertical:absolute;mso-position-vertical-relative:text" o:gfxdata="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" adj="18127" strokecolor="black [3040]">
+              <v:shape w14:anchorId="55FE9A0B" id="Elbow Connector 20" o:spid="_x0000_s1026" type="#_x0000_t34" style="position:absolute;margin-left:2in;margin-top:264.5pt;width:306.45pt;height:93.75pt;flip:y;z-index:251644416;visibility:visible;mso-wrap-style:square;mso-wrap-distance-left:9pt;mso-wrap-distance-top:0;mso-wrap-distance-right:9pt;mso-wrap-distance-bottom:0;mso-position-horizontal:absolute;mso-position-horizontal-relative:text;mso-position-vertical:absolute;mso-position-vertical-relative:text" o:gfxdata="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" adj="18675" strokecolor="black [3040]">
                 <v:stroke endarrow="open"/>
               </v:shape>
             </w:pict>
@@ -1694,7 +2384,7 @@
           </mc:Choice>
           <mc:Fallback>
             <w:pict>
-              <v:shape id="Elbow Connector 12" o:spid="_x0000_s1026" type="#_x0000_t34" style="position:absolute;margin-left:20.2pt;margin-top:242.35pt;width:100.05pt;height:22.15pt;z-index:251680768;visibility:visible;mso-wrap-style:square;mso-width-percent:0;mso-wrap-distance-left:9pt;mso-wrap-distance-top:0;mso-wrap-distance-right:9pt;mso-wrap-distance-bottom:0;mso-position-horizontal:absolute;mso-position-horizontal-relative:text;mso-position-vertical:absolute;mso-position-vertical-relative:text;mso-width-percent:0;mso-width-relative:margin" o:gfxdata="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" strokecolor="black [3040]">
+              <v:shape w14:anchorId="381E7461" id="Elbow Connector 12" o:spid="_x0000_s1026" type="#_x0000_t34" style="position:absolute;margin-left:20.2pt;margin-top:242.35pt;width:100.05pt;height:22.15pt;z-index:251680768;visibility:visible;mso-wrap-style:square;mso-width-percent:0;mso-wrap-distance-left:9pt;mso-wrap-distance-top:0;mso-wrap-distance-right:9pt;mso-wrap-distance-bottom:0;mso-position-horizontal:absolute;mso-position-horizontal-relative:text;mso-position-vertical:absolute;mso-position-vertical-relative:text;mso-width-percent:0;mso-width-relative:margin" o:gfxdata="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" strokecolor="black [3040]">
                 <v:stroke startarrow="open" endarrow="open"/>
               </v:shape>
             </w:pict>
@@ -1768,7 +2458,7 @@
           </mc:Choice>
           <mc:Fallback>
             <w:pict>
-              <v:shape id="Elbow Connector 11" o:spid="_x0000_s1026" type="#_x0000_t34" style="position:absolute;margin-left:378.45pt;margin-top:55.3pt;width:101pt;height:9.65pt;flip:y;z-index:251678720;visibility:visible;mso-wrap-style:square;mso-width-percent:0;mso-height-percent:0;mso-wrap-distance-left:9pt;mso-wrap-distance-top:0;mso-wrap-distance-right:9pt;mso-wrap-distance-bottom:0;mso-position-horizontal:absolute;mso-position-horizontal-relative:text;mso-position-vertical:absolute;mso-position-vertical-relative:text;mso-width-percent:0;mso-height-percent:0;mso-width-relative:margin;mso-height-relative:margin" o:gfxdata="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" strokecolor="black [3040]">
+              <v:shape w14:anchorId="3F99E991" id="Elbow Connector 11" o:spid="_x0000_s1026" type="#_x0000_t34" style="position:absolute;margin-left:378.45pt;margin-top:55.3pt;width:101pt;height:9.65pt;flip:y;z-index:251678720;visibility:visible;mso-wrap-style:square;mso-width-percent:0;mso-height-percent:0;mso-wrap-distance-left:9pt;mso-wrap-distance-top:0;mso-wrap-distance-right:9pt;mso-wrap-distance-bottom:0;mso-position-horizontal:absolute;mso-position-horizontal-relative:text;mso-position-vertical:absolute;mso-position-vertical-relative:text;mso-width-percent:0;mso-height-percent:0;mso-width-relative:margin;mso-height-relative:margin" o:gfxdata="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" strokecolor="black [3040]">
                 <v:stroke startarrow="open" endarrow="open"/>
               </v:shape>
             </w:pict>
@@ -1842,7 +2532,7 @@
           </mc:Choice>
           <mc:Fallback>
             <w:pict>
-              <v:shape id="Elbow Connector 10" o:spid="_x0000_s1026" type="#_x0000_t34" style="position:absolute;margin-left:185.25pt;margin-top:80.8pt;width:112.4pt;height:75.5pt;flip:y;z-index:251676672;visibility:visible;mso-wrap-style:square;mso-width-percent:0;mso-height-percent:0;mso-wrap-distance-left:9pt;mso-wrap-distance-top:0;mso-wrap-distance-right:9pt;mso-wrap-distance-bottom:0;mso-position-horizontal:absolute;mso-position-horizontal-relative:text;mso-position-vertical:absolute;mso-position-vertical-relative:text;mso-width-percent:0;mso-height-percent:0;mso-width-relative:margin;mso-height-relative:margin" o:gfxdata="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" strokecolor="black [3040]">
+              <v:shape w14:anchorId="6FB61234" id="Elbow Connector 10" o:spid="_x0000_s1026" type="#_x0000_t34" style="position:absolute;margin-left:185.25pt;margin-top:80.8pt;width:112.4pt;height:75.5pt;flip:y;z-index:251676672;visibility:visible;mso-wrap-style:square;mso-width-percent:0;mso-height-percent:0;mso-wrap-distance-left:9pt;mso-wrap-distance-top:0;mso-wrap-distance-right:9pt;mso-wrap-distance-bottom:0;mso-position-horizontal:absolute;mso-position-horizontal-relative:text;mso-position-vertical:absolute;mso-position-vertical-relative:text;mso-width-percent:0;mso-height-percent:0;mso-width-relative:margin;mso-height-relative:margin" o:gfxdata="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" strokecolor="black [3040]">
                 <v:stroke startarrow="open" endarrow="open"/>
               </v:shape>
             </w:pict>
@@ -1982,7 +2672,7 @@
           </mc:Choice>
           <mc:Fallback>
             <w:pict>
-              <v:shape id="_x0000_s1035" type="#_x0000_t202" style="position:absolute;margin-left:120.15pt;margin-top:126.55pt;width:89.75pt;height:110.55pt;z-index:251669504;visibility:visible;mso-wrap-style:square;mso-width-percent:0;mso-height-percent:200;mso-wrap-distance-left:9pt;mso-wrap-distance-top:0;mso-wrap-distance-right:9pt;mso-wrap-distance-bottom:0;mso-position-horizontal:absolute;mso-position-horizontal-relative:text;mso-position-vertical:absolute;mso-position-vertical-relative:text;mso-width-percent:0;mso-height-percent:200;mso-width-relative:margin;mso-height-relative:margin;v-text-anchor:top" o:gfxdata="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" filled="f" stroked="f">
+              <v:shape w14:anchorId="1901F8B2" id="_x0000_s1036" type="#_x0000_t202" style="position:absolute;margin-left:120.15pt;margin-top:126.55pt;width:89.75pt;height:110.55pt;z-index:251669504;visibility:visible;mso-wrap-style:square;mso-width-percent:0;mso-height-percent:200;mso-wrap-distance-left:9pt;mso-wrap-distance-top:0;mso-wrap-distance-right:9pt;mso-wrap-distance-bottom:0;mso-position-horizontal:absolute;mso-position-horizontal-relative:text;mso-position-vertical:absolute;mso-position-vertical-relative:text;mso-width-percent:0;mso-height-percent:200;mso-width-relative:margin;mso-height-relative:margin;v-text-anchor:top" o:gfxdata="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" filled="f" stroked="f">
                 <v:textbox style="mso-fit-shape-to-text:t">
                   <w:txbxContent>
                     <w:tbl>
@@ -2120,7 +2810,7 @@
           </mc:Choice>
           <mc:Fallback>
             <w:pict>
-              <v:shape id="Elbow Connector 9" o:spid="_x0000_s1026" type="#_x0000_t34" style="position:absolute;margin-left:33.35pt;margin-top:117.65pt;width:86.95pt;height:22.2pt;z-index:251674624;visibility:visible;mso-wrap-style:square;mso-wrap-distance-left:9pt;mso-wrap-distance-top:0;mso-wrap-distance-right:9pt;mso-wrap-distance-bottom:0;mso-position-horizontal:absolute;mso-position-horizontal-relative:text;mso-position-vertical:absolute;mso-position-vertical-relative:text" o:gfxdata="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" strokecolor="black [3040]">
+              <v:shape w14:anchorId="04E5A1ED" id="Elbow Connector 9" o:spid="_x0000_s1026" type="#_x0000_t34" style="position:absolute;margin-left:33.35pt;margin-top:117.65pt;width:86.95pt;height:22.2pt;z-index:251674624;visibility:visible;mso-wrap-style:square;mso-wrap-distance-left:9pt;mso-wrap-distance-top:0;mso-wrap-distance-right:9pt;mso-wrap-distance-bottom:0;mso-position-horizontal:absolute;mso-position-horizontal-relative:text;mso-position-vertical:absolute;mso-position-vertical-relative:text" o:gfxdata="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" strokecolor="black [3040]">
                 <v:stroke startarrow="open" endarrow="open"/>
               </v:shape>
             </w:pict>
@@ -2473,7 +3163,7 @@
           </mc:Choice>
           <mc:Fallback>
             <w:pict>
-              <v:shape id="_x0000_s1036" type="#_x0000_t202" style="position:absolute;margin-left:297.65pt;margin-top:-15.85pt;width:2in;height:110.55pt;z-index:251665408;visibility:visible;mso-wrap-style:square;mso-width-percent:0;mso-height-percent:200;mso-wrap-distance-left:9pt;mso-wrap-distance-top:0;mso-wrap-distance-right:9pt;mso-wrap-distance-bottom:0;mso-position-horizontal:absolute;mso-position-horizontal-relative:text;mso-position-vertical:absolute;mso-position-vertical-relative:text;mso-width-percent:0;mso-height-percent:200;mso-width-relative:margin;mso-height-relative:margin;v-text-anchor:top" o:gfxdata="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" filled="f" stroked="f">
+              <v:shape w14:anchorId="040AF7EC" id="_x0000_s1037" type="#_x0000_t202" style="position:absolute;margin-left:297.65pt;margin-top:-15.85pt;width:2in;height:110.55pt;z-index:251665408;visibility:visible;mso-wrap-style:square;mso-width-percent:0;mso-height-percent:200;mso-wrap-distance-left:9pt;mso-wrap-distance-top:0;mso-wrap-distance-right:9pt;mso-wrap-distance-bottom:0;mso-position-horizontal:absolute;mso-position-horizontal-relative:text;mso-position-vertical:absolute;mso-position-vertical-relative:text;mso-width-percent:0;mso-height-percent:200;mso-width-relative:margin;mso-height-relative:margin;v-text-anchor:top" o:gfxdata="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" filled="f" stroked="f">
                 <v:textbox style="mso-fit-shape-to-text:t">
                   <w:txbxContent>
                     <w:p>
@@ -2780,7 +3470,7 @@
                   <wp:posOffset>-602615</wp:posOffset>
                 </wp:positionV>
                 <wp:extent cx="1538605" cy="1403985"/>
-                <wp:effectExtent l="0" t="0" r="0" b="0"/>
+                <wp:effectExtent l="0" t="0" r="0" b="5080"/>
                 <wp:wrapNone/>
                 <wp:docPr id="307" name="Text Box 2"/>
                 <wp:cNvGraphicFramePr>
@@ -2834,7 +3524,7 @@
                               <w:tblLook w:val="04A0" w:firstRow="1" w:lastRow="0" w:firstColumn="1" w:lastColumn="0" w:noHBand="0" w:noVBand="1"/>
                             </w:tblPr>
                             <w:tblGrid>
-                              <w:gridCol w:w="1255"/>
+                              <w:gridCol w:w="1494"/>
                               <w:gridCol w:w="880"/>
                             </w:tblGrid>
                             <w:tr>
@@ -3169,6 +3859,54 @@
                                       <w:lang w:val="ro-RO"/>
                                     </w:rPr>
                                     <w:t>Fk.Nota</w:t>
+                                  </w:r>
+                                </w:p>
+                              </w:tc>
+                              <w:tc>
+                                <w:tcPr>
+                                  <w:tcW w:w="823" w:type="dxa"/>
+                                  <w:tcBorders>
+                                    <w:top w:val="nil"/>
+                                    <w:left w:val="single" w:sz="4" w:space="0" w:color="auto"/>
+                                    <w:bottom w:val="nil"/>
+                                    <w:right w:val="nil"/>
+                                  </w:tcBorders>
+                                </w:tcPr>
+                                <w:p>
+                                  <w:pPr>
+                                    <w:rPr>
+                                      <w:sz w:val="28"/>
+                                      <w:lang w:val="ro-RO"/>
+                                    </w:rPr>
+                                  </w:pPr>
+                                </w:p>
+                              </w:tc>
+                            </w:tr>
+                            <w:tr>
+                              <w:tc>
+                                <w:tcPr>
+                                  <w:tcW w:w="685" w:type="dxa"/>
+                                  <w:tcBorders>
+                                    <w:right w:val="single" w:sz="4" w:space="0" w:color="auto"/>
+                                  </w:tcBorders>
+                                </w:tcPr>
+                                <w:p>
+                                  <w:pPr>
+                                    <w:rPr>
+                                      <w:strike/>
+                                      <w:noProof/>
+                                      <w:sz w:val="28"/>
+                                      <w:lang w:val="ro-RO"/>
+                                    </w:rPr>
+                                  </w:pPr>
+                                  <w:r>
+                                    <w:rPr>
+                                      <w:strike/>
+                                      <w:noProof/>
+                                      <w:sz w:val="28"/>
+                                      <w:lang w:val="ro-RO"/>
+                                    </w:rPr>
+                                    <w:t>FK.Absenta</w:t>
                                   </w:r>
                                 </w:p>
                               </w:tc>
@@ -3220,7 +3958,7 @@
           </mc:Choice>
           <mc:Fallback>
             <w:pict>
-              <v:shape id="_x0000_s1037" type="#_x0000_t202" style="position:absolute;margin-left:-33.4pt;margin-top:-47.45pt;width:121.15pt;height:110.55pt;z-index:251659264;visibility:visible;mso-wrap-style:square;mso-width-percent:0;mso-height-percent:200;mso-wrap-distance-left:9pt;mso-wrap-distance-top:0;mso-wrap-distance-right:9pt;mso-wrap-distance-bottom:0;mso-position-horizontal:absolute;mso-position-horizontal-relative:text;mso-position-vertical:absolute;mso-position-vertical-relative:text;mso-width-percent:0;mso-height-percent:200;mso-width-relative:margin;mso-height-relative:margin;v-text-anchor:top" o:gfxdata="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" filled="f" stroked="f">
+              <v:shape w14:anchorId="2AE5B25A" id="_x0000_s1038" type="#_x0000_t202" style="position:absolute;margin-left:-33.4pt;margin-top:-47.45pt;width:121.15pt;height:110.55pt;z-index:251659264;visibility:visible;mso-wrap-style:square;mso-width-percent:0;mso-height-percent:200;mso-wrap-distance-left:9pt;mso-wrap-distance-top:0;mso-wrap-distance-right:9pt;mso-wrap-distance-bottom:0;mso-position-horizontal:absolute;mso-position-horizontal-relative:text;mso-position-vertical:absolute;mso-position-vertical-relative:text;mso-width-percent:0;mso-height-percent:200;mso-width-relative:margin;mso-height-relative:margin;v-text-anchor:top" o:gfxdata="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" filled="f" stroked="f">
                 <v:textbox style="mso-fit-shape-to-text:t">
                   <w:txbxContent>
                     <w:p>
@@ -3247,7 +3985,7 @@
                         <w:tblLook w:val="04A0" w:firstRow="1" w:lastRow="0" w:firstColumn="1" w:lastColumn="0" w:noHBand="0" w:noVBand="1"/>
                       </w:tblPr>
                       <w:tblGrid>
-                        <w:gridCol w:w="1255"/>
+                        <w:gridCol w:w="1494"/>
                         <w:gridCol w:w="880"/>
                       </w:tblGrid>
                       <w:tr>
@@ -3582,6 +4320,54 @@
                                 <w:lang w:val="ro-RO"/>
                               </w:rPr>
                               <w:t>Fk.Nota</w:t>
+                            </w:r>
+                          </w:p>
+                        </w:tc>
+                        <w:tc>
+                          <w:tcPr>
+                            <w:tcW w:w="823" w:type="dxa"/>
+                            <w:tcBorders>
+                              <w:top w:val="nil"/>
+                              <w:left w:val="single" w:sz="4" w:space="0" w:color="auto"/>
+                              <w:bottom w:val="nil"/>
+                              <w:right w:val="nil"/>
+                            </w:tcBorders>
+                          </w:tcPr>
+                          <w:p>
+                            <w:pPr>
+                              <w:rPr>
+                                <w:sz w:val="28"/>
+                                <w:lang w:val="ro-RO"/>
+                              </w:rPr>
+                            </w:pPr>
+                          </w:p>
+                        </w:tc>
+                      </w:tr>
+                      <w:tr>
+                        <w:tc>
+                          <w:tcPr>
+                            <w:tcW w:w="685" w:type="dxa"/>
+                            <w:tcBorders>
+                              <w:right w:val="single" w:sz="4" w:space="0" w:color="auto"/>
+                            </w:tcBorders>
+                          </w:tcPr>
+                          <w:p>
+                            <w:pPr>
+                              <w:rPr>
+                                <w:strike/>
+                                <w:noProof/>
+                                <w:sz w:val="28"/>
+                                <w:lang w:val="ro-RO"/>
+                              </w:rPr>
+                            </w:pPr>
+                            <w:r>
+                              <w:rPr>
+                                <w:strike/>
+                                <w:noProof/>
+                                <w:sz w:val="28"/>
+                                <w:lang w:val="ro-RO"/>
+                              </w:rPr>
+                              <w:t>FK.Absenta</w:t>
                             </w:r>
                           </w:p>
                         </w:tc>
@@ -3726,12 +4512,14 @@
                                 <w:p>
                                   <w:pPr>
                                     <w:rPr>
+                                      <w:strike/>
                                       <w:sz w:val="28"/>
                                     </w:rPr>
                                   </w:pPr>
                                   <w:proofErr w:type="spellStart"/>
                                   <w:r>
                                     <w:rPr>
+                                      <w:strike/>
                                       <w:sz w:val="28"/>
                                     </w:rPr>
                                     <w:t>FK.Materie</w:t>
@@ -3815,7 +4603,7 @@
           </mc:Choice>
           <mc:Fallback>
             <w:pict>
-              <v:shape id="Text Box 7" o:spid="_x0000_s1038" type="#_x0000_t202" style="position:absolute;margin-left:450.55pt;margin-top:200.2pt;width:89.75pt;height:110.55pt;z-index:251673600;visibility:visible;mso-wrap-style:square;mso-width-percent:0;mso-height-percent:200;mso-wrap-distance-left:9pt;mso-wrap-distance-top:0;mso-wrap-distance-right:9pt;mso-wrap-distance-bottom:0;mso-position-horizontal:absolute;mso-position-horizontal-relative:text;mso-position-vertical:absolute;mso-position-vertical-relative:text;mso-width-percent:0;mso-height-percent:200;mso-width-relative:margin;mso-height-relative:margin;v-text-anchor:top" o:gfxdata="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" filled="f" stroked="f">
+              <v:shape w14:anchorId="6C4AC42C" id="Text Box 7" o:spid="_x0000_s1039" type="#_x0000_t202" style="position:absolute;margin-left:450.55pt;margin-top:200.2pt;width:89.75pt;height:110.55pt;z-index:251673600;visibility:visible;mso-wrap-style:square;mso-width-percent:0;mso-height-percent:200;mso-wrap-distance-left:9pt;mso-wrap-distance-top:0;mso-wrap-distance-right:9pt;mso-wrap-distance-bottom:0;mso-position-horizontal:absolute;mso-position-horizontal-relative:text;mso-position-vertical:absolute;mso-position-vertical-relative:text;mso-width-percent:0;mso-height-percent:200;mso-width-relative:margin;mso-height-relative:margin;v-text-anchor:top" o:gfxdata="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" filled="f" stroked="f">
                 <v:textbox style="mso-fit-shape-to-text:t">
                   <w:txbxContent>
                     <w:p>
@@ -3876,12 +4664,14 @@
                           <w:p>
                             <w:pPr>
                               <w:rPr>
+                                <w:strike/>
                                 <w:sz w:val="28"/>
                               </w:rPr>
                             </w:pPr>
                             <w:proofErr w:type="spellStart"/>
                             <w:r>
                               <w:rPr>
+                                <w:strike/>
                                 <w:sz w:val="28"/>
                               </w:rPr>
                               <w:t>FK.Materie</w:t>
@@ -4086,7 +4876,7 @@
           </mc:Choice>
           <mc:Fallback>
             <w:pict>
-              <v:shape id="_x0000_s1039" type="#_x0000_t202" style="position:absolute;margin-left:264.7pt;margin-top:215.25pt;width:89.75pt;height:110.55pt;z-index:251671552;visibility:visible;mso-wrap-style:square;mso-width-percent:0;mso-height-percent:200;mso-wrap-distance-left:9pt;mso-wrap-distance-top:0;mso-wrap-distance-right:9pt;mso-wrap-distance-bottom:0;mso-position-horizontal:absolute;mso-position-horizontal-relative:text;mso-position-vertical:absolute;mso-position-vertical-relative:text;mso-width-percent:0;mso-height-percent:200;mso-width-relative:margin;mso-height-relative:margin;v-text-anchor:top" o:gfxdata="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" filled="f" stroked="f">
+              <v:shape w14:anchorId="4E9D4572" id="_x0000_s1040" type="#_x0000_t202" style="position:absolute;margin-left:264.7pt;margin-top:215.25pt;width:89.75pt;height:110.55pt;z-index:251671552;visibility:visible;mso-wrap-style:square;mso-width-percent:0;mso-height-percent:200;mso-wrap-distance-left:9pt;mso-wrap-distance-top:0;mso-wrap-distance-right:9pt;mso-wrap-distance-bottom:0;mso-position-horizontal:absolute;mso-position-horizontal-relative:text;mso-position-vertical:absolute;mso-position-vertical-relative:text;mso-width-percent:0;mso-height-percent:200;mso-width-relative:margin;mso-height-relative:margin;v-text-anchor:top" o:gfxdata="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" filled="f" stroked="f">
                 <v:textbox style="mso-fit-shape-to-text:t">
                   <w:txbxContent>
                     <w:tbl>
@@ -4312,7 +5102,7 @@
           </mc:Choice>
           <mc:Fallback>
             <w:pict>
-              <v:shape id="_x0000_s1040" type="#_x0000_t202" style="position:absolute;margin-left:479.6pt;margin-top:-3.35pt;width:89.75pt;height:110.55pt;z-index:251667456;visibility:visible;mso-wrap-style:square;mso-width-percent:0;mso-height-percent:200;mso-wrap-distance-left:9pt;mso-wrap-distance-top:0;mso-wrap-distance-right:9pt;mso-wrap-distance-bottom:0;mso-position-horizontal:absolute;mso-position-horizontal-relative:text;mso-position-vertical:absolute;mso-position-vertical-relative:text;mso-width-percent:0;mso-height-percent:200;mso-width-relative:margin;mso-height-relative:margin;v-text-anchor:top" o:gfxdata="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" filled="f" stroked="f">
+              <v:shape w14:anchorId="3F9F8CB6" id="_x0000_s1041" type="#_x0000_t202" style="position:absolute;margin-left:479.6pt;margin-top:-3.35pt;width:89.75pt;height:110.55pt;z-index:251667456;visibility:visible;mso-wrap-style:square;mso-width-percent:0;mso-height-percent:200;mso-wrap-distance-left:9pt;mso-wrap-distance-top:0;mso-wrap-distance-right:9pt;mso-wrap-distance-bottom:0;mso-position-horizontal:absolute;mso-position-horizontal-relative:text;mso-position-vertical:absolute;mso-position-vertical-relative:text;mso-width-percent:0;mso-height-percent:200;mso-width-relative:margin;mso-height-relative:margin;v-text-anchor:top" o:gfxdata="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" filled="f" stroked="f">
                 <v:textbox style="mso-fit-shape-to-text:t">
                   <w:txbxContent>
                     <w:p>
@@ -4564,7 +5354,6 @@
                                       <w:lang w:val="ro-RO"/>
                                     </w:rPr>
                                   </w:pPr>
-                                  <w:proofErr w:type="spellStart"/>
                                   <w:r>
                                     <w:rPr>
                                       <w:sz w:val="28"/>
@@ -4572,7 +5361,6 @@
                                     </w:rPr>
                                     <w:t>Optional</w:t>
                                   </w:r>
-                                  <w:proofErr w:type="spellEnd"/>
                                 </w:p>
                               </w:tc>
                             </w:tr>
@@ -4603,7 +5391,7 @@
           </mc:Choice>
           <mc:Fallback>
             <w:pict>
-              <v:shape id="_x0000_s1041" type="#_x0000_t202" style="position:absolute;margin-left:-44.25pt;margin-top:200.85pt;width:89.8pt;height:110.55pt;z-index:251661312;visibility:visible;mso-wrap-style:square;mso-width-percent:0;mso-height-percent:200;mso-wrap-distance-left:9pt;mso-wrap-distance-top:0;mso-wrap-distance-right:9pt;mso-wrap-distance-bottom:0;mso-position-horizontal:absolute;mso-position-horizontal-relative:text;mso-position-vertical:absolute;mso-position-vertical-relative:text;mso-width-percent:0;mso-height-percent:200;mso-width-relative:margin;mso-height-relative:margin;v-text-anchor:top" o:gfxdata="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" filled="f" stroked="f">
+              <v:shape w14:anchorId="4F8B4ACA" id="_x0000_s1042" type="#_x0000_t202" style="position:absolute;margin-left:-44.25pt;margin-top:200.85pt;width:89.8pt;height:110.55pt;z-index:251661312;visibility:visible;mso-wrap-style:square;mso-width-percent:0;mso-height-percent:200;mso-wrap-distance-left:9pt;mso-wrap-distance-top:0;mso-wrap-distance-right:9pt;mso-wrap-distance-bottom:0;mso-position-horizontal:absolute;mso-position-horizontal-relative:text;mso-position-vertical:absolute;mso-position-vertical-relative:text;mso-width-percent:0;mso-height-percent:200;mso-width-relative:margin;mso-height-relative:margin;v-text-anchor:top" o:gfxdata="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" filled="f" stroked="f">
                 <v:textbox style="mso-fit-shape-to-text:t">
                   <w:txbxContent>
                     <w:p>
@@ -4718,7 +5506,6 @@
                                 <w:lang w:val="ro-RO"/>
                               </w:rPr>
                             </w:pPr>
-                            <w:proofErr w:type="spellStart"/>
                             <w:r>
                               <w:rPr>
                                 <w:sz w:val="28"/>
@@ -4726,7 +5513,6 @@
                               </w:rPr>
                               <w:t>Optional</w:t>
                             </w:r>
-                            <w:proofErr w:type="spellEnd"/>
                           </w:p>
                         </w:tc>
                       </w:tr>
@@ -4757,7 +5543,7 @@
 </file>
 
 <file path=word/styles.xml><?xml version="1.0" encoding="utf-8"?>
-<w:styles xmlns:mc="http://schemas.openxmlformats.org/markup-compatibility/2006" xmlns:r="http://schemas.openxmlformats.org/officeDocument/2006/relationships" xmlns:w="http://schemas.openxmlformats.org/wordprocessingml/2006/main" xmlns:w14="http://schemas.microsoft.com/office/word/2010/wordml" mc:Ignorable="w14">
+<w:styles xmlns:mc="http://schemas.openxmlformats.org/markup-compatibility/2006" xmlns:r="http://schemas.openxmlformats.org/officeDocument/2006/relationships" xmlns:w="http://schemas.openxmlformats.org/wordprocessingml/2006/main" xmlns:w14="http://schemas.microsoft.com/office/word/2010/wordml" xmlns:w15="http://schemas.microsoft.com/office/word/2012/wordml" xmlns:w16se="http://schemas.microsoft.com/office/word/2015/wordml/symex" mc:Ignorable="w14 w15 w16se">
   <w:docDefaults>
     <w:rPrDefault>
       <w:rPr>
@@ -4773,144 +5559,378 @@
       </w:pPr>
     </w:pPrDefault>
   </w:docDefaults>
-  <w:latentStyles w:defLockedState="0" w:defUIPriority="99" w:defSemiHidden="1" w:defUnhideWhenUsed="1" w:defQFormat="0" w:count="267">
-    <w:lsdException w:name="Normal" w:semiHidden="0" w:uiPriority="0" w:unhideWhenUsed="0" w:qFormat="1"/>
-    <w:lsdException w:name="heading 1" w:semiHidden="0" w:uiPriority="9" w:unhideWhenUsed="0" w:qFormat="1"/>
-    <w:lsdException w:name="heading 2" w:uiPriority="9" w:qFormat="1"/>
-    <w:lsdException w:name="heading 3" w:uiPriority="9" w:qFormat="1"/>
-    <w:lsdException w:name="heading 4" w:uiPriority="9" w:qFormat="1"/>
-    <w:lsdException w:name="heading 5" w:uiPriority="9" w:qFormat="1"/>
-    <w:lsdException w:name="heading 6" w:uiPriority="9" w:qFormat="1"/>
-    <w:lsdException w:name="heading 7" w:uiPriority="9" w:qFormat="1"/>
-    <w:lsdException w:name="heading 8" w:uiPriority="9" w:qFormat="1"/>
-    <w:lsdException w:name="heading 9" w:uiPriority="9" w:qFormat="1"/>
-    <w:lsdException w:name="toc 1" w:uiPriority="39"/>
-    <w:lsdException w:name="toc 2" w:uiPriority="39"/>
-    <w:lsdException w:name="toc 3" w:uiPriority="39"/>
-    <w:lsdException w:name="toc 4" w:uiPriority="39"/>
-    <w:lsdException w:name="toc 5" w:uiPriority="39"/>
-    <w:lsdException w:name="toc 6" w:uiPriority="39"/>
-    <w:lsdException w:name="toc 7" w:uiPriority="39"/>
-    <w:lsdException w:name="toc 8" w:uiPriority="39"/>
-    <w:lsdException w:name="toc 9" w:uiPriority="39"/>
-    <w:lsdException w:name="caption" w:uiPriority="35" w:qFormat="1"/>
-    <w:lsdException w:name="Title" w:semiHidden="0" w:uiPriority="10" w:unhideWhenUsed="0" w:qFormat="1"/>
-    <w:lsdException w:name="Default Paragraph Font" w:uiPriority="1"/>
-    <w:lsdException w:name="Subtitle" w:semiHidden="0" w:uiPriority="11" w:unhideWhenUsed="0" w:qFormat="1"/>
-    <w:lsdException w:name="Strong" w:semiHidden="0" w:uiPriority="22" w:unhideWhenUsed="0" w:qFormat="1"/>
-    <w:lsdException w:name="Emphasis" w:semiHidden="0" w:uiPriority="20" w:unhideWhenUsed="0" w:qFormat="1"/>
-    <w:lsdException w:name="Table Grid" w:semiHidden="0" w:uiPriority="59" w:unhideWhenUsed="0"/>
-    <w:lsdException w:name="Placeholder Text" w:unhideWhenUsed="0"/>
-    <w:lsdException w:name="No Spacing" w:semiHidden="0" w:uiPriority="1" w:unhideWhenUsed="0" w:qFormat="1"/>
-    <w:lsdException w:name="Light Shading" w:semiHidden="0" w:uiPriority="60" w:unhideWhenUsed="0"/>
-    <w:lsdException w:name="Light List" w:semiHidden="0" w:uiPriority="61" w:unhideWhenUsed="0"/>
-    <w:lsdException w:name="Light Grid" w:semiHidden="0" w:uiPriority="62" w:unhideWhenUsed="0"/>
-    <w:lsdException w:name="Medium Shading 1" w:semiHidden="0" w:uiPriority="63" w:unhideWhenUsed="0"/>
-    <w:lsdException w:name="Medium Shading 2" w:semiHidden="0" w:uiPriority="64" w:unhideWhenUsed="0"/>
-    <w:lsdException w:name="Medium List 1" w:semiHidden="0" w:uiPriority="65" w:unhideWhenUsed="0"/>
-    <w:lsdException w:name="Medium List 2" w:semiHidden="0" w:uiPriority="66" w:unhideWhenUsed="0"/>
-    <w:lsdException w:name="Medium Grid 1" w:semiHidden="0" w:uiPriority="67" w:unhideWhenUsed="0"/>
-    <w:lsdException w:name="Medium Grid 2" w:semiHidden="0" w:uiPriority="68" w:unhideWhenUsed="0"/>
-    <w:lsdException w:name="Medium Grid 3" w:semiHidden="0" w:uiPriority="69" w:unhideWhenUsed="0"/>
-    <w:lsdException w:name="Dark List" w:semiHidden="0" w:uiPriority="70" w:unhideWhenUsed="0"/>
-    <w:lsdException w:name="Colorful Shading" w:semiHidden="0" w:uiPriority="71" w:unhideWhenUsed="0"/>
-    <w:lsdException w:name="Colorful List" w:semiHidden="0" w:uiPriority="72" w:unhideWhenUsed="0"/>
-    <w:lsdException w:name="Colorful Grid" w:semiHidden="0" w:uiPriority="73" w:unhideWhenUsed="0"/>
-    <w:lsdException w:name="Light Shading Accent 1" w:semiHidden="0" w:uiPriority="60" w:unhideWhenUsed="0"/>
-    <w:lsdException w:name="Light List Accent 1" w:semiHidden="0" w:uiPriority="61" w:unhideWhenUsed="0"/>
-    <w:lsdException w:name="Light Grid Accent 1" w:semiHidden="0" w:uiPriority="62" w:unhideWhenUsed="0"/>
-    <w:lsdException w:name="Medium Shading 1 Accent 1" w:semiHidden="0" w:uiPriority="63" w:unhideWhenUsed="0"/>
-    <w:lsdException w:name="Medium Shading 2 Accent 1" w:semiHidden="0" w:uiPriority="64" w:unhideWhenUsed="0"/>
-    <w:lsdException w:name="Medium List 1 Accent 1" w:semiHidden="0" w:uiPriority="65" w:unhideWhenUsed="0"/>
-    <w:lsdException w:name="Revision" w:unhideWhenUsed="0"/>
-    <w:lsdException w:name="List Paragraph" w:semiHidden="0" w:uiPriority="34" w:unhideWhenUsed="0" w:qFormat="1"/>
-    <w:lsdException w:name="Quote" w:semiHidden="0" w:uiPriority="29" w:unhideWhenUsed="0" w:qFormat="1"/>
-    <w:lsdException w:name="Intense Quote" w:semiHidden="0" w:uiPriority="30" w:unhideWhenUsed="0" w:qFormat="1"/>
-    <w:lsdException w:name="Medium List 2 Accent 1" w:semiHidden="0" w:uiPriority="66" w:unhideWhenUsed="0"/>
-    <w:lsdException w:name="Medium Grid 1 Accent 1" w:semiHidden="0" w:uiPriority="67" w:unhideWhenUsed="0"/>
-    <w:lsdException w:name="Medium Grid 2 Accent 1" w:semiHidden="0" w:uiPriority="68" w:unhideWhenUsed="0"/>
-    <w:lsdException w:name="Medium Grid 3 Accent 1" w:semiHidden="0" w:uiPriority="69" w:unhideWhenUsed="0"/>
-    <w:lsdException w:name="Dark List Accent 1" w:semiHidden="0" w:uiPriority="70" w:unhideWhenUsed="0"/>
-    <w:lsdException w:name="Colorful Shading Accent 1" w:semiHidden="0" w:uiPriority="71" w:unhideWhenUsed="0"/>
-    <w:lsdException w:name="Colorful List Accent 1" w:semiHidden="0" w:uiPriority="72" w:unhideWhenUsed="0"/>
-    <w:lsdException w:name="Colorful Grid Accent 1" w:semiHidden="0" w:uiPriority="73" w:unhideWhenUsed="0"/>
-    <w:lsdException w:name="Light Shading Accent 2" w:semiHidden="0" w:uiPriority="60" w:unhideWhenUsed="0"/>
-    <w:lsdException w:name="Light List Accent 2" w:semiHidden="0" w:uiPriority="61" w:unhideWhenUsed="0"/>
-    <w:lsdException w:name="Light Grid Accent 2" w:semiHidden="0" w:uiPriority="62" w:unhideWhenUsed="0"/>
-    <w:lsdException w:name="Medium Shading 1 Accent 2" w:semiHidden="0" w:uiPriority="63" w:unhideWhenUsed="0"/>
-    <w:lsdException w:name="Medium Shading 2 Accent 2" w:semiHidden="0" w:uiPriority="64" w:unhideWhenUsed="0"/>
-    <w:lsdException w:name="Medium List 1 Accent 2" w:semiHidden="0" w:uiPriority="65" w:unhideWhenUsed="0"/>
-    <w:lsdException w:name="Medium List 2 Accent 2" w:semiHidden="0" w:uiPriority="66" w:unhideWhenUsed="0"/>
-    <w:lsdException w:name="Medium Grid 1 Accent 2" w:semiHidden="0" w:uiPriority="67" w:unhideWhenUsed="0"/>
-    <w:lsdException w:name="Medium Grid 2 Accent 2" w:semiHidden="0" w:uiPriority="68" w:unhideWhenUsed="0"/>
-    <w:lsdException w:name="Medium Grid 3 Accent 2" w:semiHidden="0" w:uiPriority="69" w:unhideWhenUsed="0"/>
-    <w:lsdException w:name="Dark List Accent 2" w:semiHidden="0" w:uiPriority="70" w:unhideWhenUsed="0"/>
-    <w:lsdException w:name="Colorful Shading Accent 2" w:semiHidden="0" w:uiPriority="71" w:unhideWhenUsed="0"/>
-    <w:lsdException w:name="Colorful List Accent 2" w:semiHidden="0" w:uiPriority="72" w:unhideWhenUsed="0"/>
-    <w:lsdException w:name="Colorful Grid Accent 2" w:semiHidden="0" w:uiPriority="73" w:unhideWhenUsed="0"/>
-    <w:lsdException w:name="Light Shading Accent 3" w:semiHidden="0" w:uiPriority="60" w:unhideWhenUsed="0"/>
-    <w:lsdException w:name="Light List Accent 3" w:semiHidden="0" w:uiPriority="61" w:unhideWhenUsed="0"/>
-    <w:lsdException w:name="Light Grid Accent 3" w:semiHidden="0" w:uiPriority="62" w:unhideWhenUsed="0"/>
-    <w:lsdException w:name="Medium Shading 1 Accent 3" w:semiHidden="0" w:uiPriority="63" w:unhideWhenUsed="0"/>
-    <w:lsdException w:name="Medium Shading 2 Accent 3" w:semiHidden="0" w:uiPriority="64" w:unhideWhenUsed="0"/>
-    <w:lsdException w:name="Medium List 1 Accent 3" w:semiHidden="0" w:uiPriority="65" w:unhideWhenUsed="0"/>
-    <w:lsdException w:name="Medium List 2 Accent 3" w:semiHidden="0" w:uiPriority="66" w:unhideWhenUsed="0"/>
-    <w:lsdException w:name="Medium Grid 1 Accent 3" w:semiHidden="0" w:uiPriority="67" w:unhideWhenUsed="0"/>
-    <w:lsdException w:name="Medium Grid 2 Accent 3" w:semiHidden="0" w:uiPriority="68" w:unhideWhenUsed="0"/>
-    <w:lsdException w:name="Medium Grid 3 Accent 3" w:semiHidden="0" w:uiPriority="69" w:unhideWhenUsed="0"/>
-    <w:lsdException w:name="Dark List Accent 3" w:semiHidden="0" w:uiPriority="70" w:unhideWhenUsed="0"/>
-    <w:lsdException w:name="Colorful Shading Accent 3" w:semiHidden="0" w:uiPriority="71" w:unhideWhenUsed="0"/>
-    <w:lsdException w:name="Colorful List Accent 3" w:semiHidden="0" w:uiPriority="72" w:unhideWhenUsed="0"/>
-    <w:lsdException w:name="Colorful Grid Accent 3" w:semiHidden="0" w:uiPriority="73" w:unhideWhenUsed="0"/>
-    <w:lsdException w:name="Light Shading Accent 4" w:semiHidden="0" w:uiPriority="60" w:unhideWhenUsed="0"/>
-    <w:lsdException w:name="Light List Accent 4" w:semiHidden="0" w:uiPriority="61" w:unhideWhenUsed="0"/>
-    <w:lsdException w:name="Light Grid Accent 4" w:semiHidden="0" w:uiPriority="62" w:unhideWhenUsed="0"/>
-    <w:lsdException w:name="Medium Shading 1 Accent 4" w:semiHidden="0" w:uiPriority="63" w:unhideWhenUsed="0"/>
-    <w:lsdException w:name="Medium Shading 2 Accent 4" w:semiHidden="0" w:uiPriority="64" w:unhideWhenUsed="0"/>
-    <w:lsdException w:name="Medium List 1 Accent 4" w:semiHidden="0" w:uiPriority="65" w:unhideWhenUsed="0"/>
-    <w:lsdException w:name="Medium List 2 Accent 4" w:semiHidden="0" w:uiPriority="66" w:unhideWhenUsed="0"/>
-    <w:lsdException w:name="Medium Grid 1 Accent 4" w:semiHidden="0" w:uiPriority="67" w:unhideWhenUsed="0"/>
-    <w:lsdException w:name="Medium Grid 2 Accent 4" w:semiHidden="0" w:uiPriority="68" w:unhideWhenUsed="0"/>
-    <w:lsdException w:name="Medium Grid 3 Accent 4" w:semiHidden="0" w:uiPriority="69" w:unhideWhenUsed="0"/>
-    <w:lsdException w:name="Dark List Accent 4" w:semiHidden="0" w:uiPriority="70" w:unhideWhenUsed="0"/>
-    <w:lsdException w:name="Colorful Shading Accent 4" w:semiHidden="0" w:uiPriority="71" w:unhideWhenUsed="0"/>
-    <w:lsdException w:name="Colorful List Accent 4" w:semiHidden="0" w:uiPriority="72" w:unhideWhenUsed="0"/>
-    <w:lsdException w:name="Colorful Grid Accent 4" w:semiHidden="0" w:uiPriority="73" w:unhideWhenUsed="0"/>
-    <w:lsdException w:name="Light Shading Accent 5" w:semiHidden="0" w:uiPriority="60" w:unhideWhenUsed="0"/>
-    <w:lsdException w:name="Light List Accent 5" w:semiHidden="0" w:uiPriority="61" w:unhideWhenUsed="0"/>
-    <w:lsdException w:name="Light Grid Accent 5" w:semiHidden="0" w:uiPriority="62" w:unhideWhenUsed="0"/>
-    <w:lsdException w:name="Medium Shading 1 Accent 5" w:semiHidden="0" w:uiPriority="63" w:unhideWhenUsed="0"/>
-    <w:lsdException w:name="Medium Shading 2 Accent 5" w:semiHidden="0" w:uiPriority="64" w:unhideWhenUsed="0"/>
-    <w:lsdException w:name="Medium List 1 Accent 5" w:semiHidden="0" w:uiPriority="65" w:unhideWhenUsed="0"/>
-    <w:lsdException w:name="Medium List 2 Accent 5" w:semiHidden="0" w:uiPriority="66" w:unhideWhenUsed="0"/>
-    <w:lsdException w:name="Medium Grid 1 Accent 5" w:semiHidden="0" w:uiPriority="67" w:unhideWhenUsed="0"/>
-    <w:lsdException w:name="Medium Grid 2 Accent 5" w:semiHidden="0" w:uiPriority="68" w:unhideWhenUsed="0"/>
-    <w:lsdException w:name="Medium Grid 3 Accent 5" w:semiHidden="0" w:uiPriority="69" w:unhideWhenUsed="0"/>
-    <w:lsdException w:name="Dark List Accent 5" w:semiHidden="0" w:uiPriority="70" w:unhideWhenUsed="0"/>
-    <w:lsdException w:name="Colorful Shading Accent 5" w:semiHidden="0" w:uiPriority="71" w:unhideWhenUsed="0"/>
-    <w:lsdException w:name="Colorful List Accent 5" w:semiHidden="0" w:uiPriority="72" w:unhideWhenUsed="0"/>
-    <w:lsdException w:name="Colorful Grid Accent 5" w:semiHidden="0" w:uiPriority="73" w:unhideWhenUsed="0"/>
-    <w:lsdException w:name="Light Shading Accent 6" w:semiHidden="0" w:uiPriority="60" w:unhideWhenUsed="0"/>
-    <w:lsdException w:name="Light List Accent 6" w:semiHidden="0" w:uiPriority="61" w:unhideWhenUsed="0"/>
-    <w:lsdException w:name="Light Grid Accent 6" w:semiHidden="0" w:uiPriority="62" w:unhideWhenUsed="0"/>
-    <w:lsdException w:name="Medium Shading 1 Accent 6" w:semiHidden="0" w:uiPriority="63" w:unhideWhenUsed="0"/>
-    <w:lsdException w:name="Medium Shading 2 Accent 6" w:semiHidden="0" w:uiPriority="64" w:unhideWhenUsed="0"/>
-    <w:lsdException w:name="Medium List 1 Accent 6" w:semiHidden="0" w:uiPriority="65" w:unhideWhenUsed="0"/>
-    <w:lsdException w:name="Medium List 2 Accent 6" w:semiHidden="0" w:uiPriority="66" w:unhideWhenUsed="0"/>
-    <w:lsdException w:name="Medium Grid 1 Accent 6" w:semiHidden="0" w:uiPriority="67" w:unhideWhenUsed="0"/>
-    <w:lsdException w:name="Medium Grid 2 Accent 6" w:semiHidden="0" w:uiPriority="68" w:unhideWhenUsed="0"/>
-    <w:lsdException w:name="Medium Grid 3 Accent 6" w:semiHidden="0" w:uiPriority="69" w:unhideWhenUsed="0"/>
-    <w:lsdException w:name="Dark List Accent 6" w:semiHidden="0" w:uiPriority="70" w:unhideWhenUsed="0"/>
-    <w:lsdException w:name="Colorful Shading Accent 6" w:semiHidden="0" w:uiPriority="71" w:unhideWhenUsed="0"/>
-    <w:lsdException w:name="Colorful List Accent 6" w:semiHidden="0" w:uiPriority="72" w:unhideWhenUsed="0"/>
-    <w:lsdException w:name="Colorful Grid Accent 6" w:semiHidden="0" w:uiPriority="73" w:unhideWhenUsed="0"/>
-    <w:lsdException w:name="Subtle Emphasis" w:semiHidden="0" w:uiPriority="19" w:unhideWhenUsed="0" w:qFormat="1"/>
-    <w:lsdException w:name="Intense Emphasis" w:semiHidden="0" w:uiPriority="21" w:unhideWhenUsed="0" w:qFormat="1"/>
-    <w:lsdException w:name="Subtle Reference" w:semiHidden="0" w:uiPriority="31" w:unhideWhenUsed="0" w:qFormat="1"/>
-    <w:lsdException w:name="Intense Reference" w:semiHidden="0" w:uiPriority="32" w:unhideWhenUsed="0" w:qFormat="1"/>
-    <w:lsdException w:name="Book Title" w:semiHidden="0" w:uiPriority="33" w:unhideWhenUsed="0" w:qFormat="1"/>
-    <w:lsdException w:name="Bibliography" w:uiPriority="37"/>
-    <w:lsdException w:name="TOC Heading" w:uiPriority="39" w:qFormat="1"/>
+  <w:latentStyles w:defLockedState="0" w:defUIPriority="99" w:defSemiHidden="0" w:defUnhideWhenUsed="0" w:defQFormat="0" w:count="371">
+    <w:lsdException w:name="Normal" w:uiPriority="0" w:qFormat="1"/>
+    <w:lsdException w:name="heading 1" w:uiPriority="9" w:qFormat="1"/>
+    <w:lsdException w:name="heading 2" w:semiHidden="1" w:uiPriority="9" w:unhideWhenUsed="1" w:qFormat="1"/>
+    <w:lsdException w:name="heading 3" w:semiHidden="1" w:uiPriority="9" w:unhideWhenUsed="1" w:qFormat="1"/>
+    <w:lsdException w:name="heading 4" w:semiHidden="1" w:uiPriority="9" w:unhideWhenUsed="1" w:qFormat="1"/>
+    <w:lsdException w:name="heading 5" w:semiHidden="1" w:uiPriority="9" w:unhideWhenUsed="1" w:qFormat="1"/>
+    <w:lsdException w:name="heading 6" w:semiHidden="1" w:uiPriority="9" w:unhideWhenUsed="1" w:qFormat="1"/>
+    <w:lsdException w:name="heading 7" w:semiHidden="1" w:uiPriority="9" w:unhideWhenUsed="1" w:qFormat="1"/>
+    <w:lsdException w:name="heading 8" w:semiHidden="1" w:uiPriority="9" w:unhideWhenUsed="1" w:qFormat="1"/>
+    <w:lsdException w:name="heading 9" w:semiHidden="1" w:uiPriority="9" w:unhideWhenUsed="1" w:qFormat="1"/>
+    <w:lsdException w:name="index 1" w:semiHidden="1" w:unhideWhenUsed="1"/>
+    <w:lsdException w:name="index 2" w:semiHidden="1" w:unhideWhenUsed="1"/>
+    <w:lsdException w:name="index 3" w:semiHidden="1" w:unhideWhenUsed="1"/>
+    <w:lsdException w:name="index 4" w:semiHidden="1" w:unhideWhenUsed="1"/>
+    <w:lsdException w:name="index 5" w:semiHidden="1" w:unhideWhenUsed="1"/>
+    <w:lsdException w:name="index 6" w:semiHidden="1" w:unhideWhenUsed="1"/>
+    <w:lsdException w:name="index 7" w:semiHidden="1" w:unhideWhenUsed="1"/>
+    <w:lsdException w:name="index 8" w:semiHidden="1" w:unhideWhenUsed="1"/>
+    <w:lsdException w:name="index 9" w:semiHidden="1" w:unhideWhenUsed="1"/>
+    <w:lsdException w:name="toc 1" w:semiHidden="1" w:uiPriority="39" w:unhideWhenUsed="1"/>
+    <w:lsdException w:name="toc 2" w:semiHidden="1" w:uiPriority="39" w:unhideWhenUsed="1"/>
+    <w:lsdException w:name="toc 3" w:semiHidden="1" w:uiPriority="39" w:unhideWhenUsed="1"/>
+    <w:lsdException w:name="toc 4" w:semiHidden="1" w:uiPriority="39" w:unhideWhenUsed="1"/>
+    <w:lsdException w:name="toc 5" w:semiHidden="1" w:uiPriority="39" w:unhideWhenUsed="1"/>
+    <w:lsdException w:name="toc 6" w:semiHidden="1" w:uiPriority="39" w:unhideWhenUsed="1"/>
+    <w:lsdException w:name="toc 7" w:semiHidden="1" w:uiPriority="39" w:unhideWhenUsed="1"/>
+    <w:lsdException w:name="toc 8" w:semiHidden="1" w:uiPriority="39" w:unhideWhenUsed="1"/>
+    <w:lsdException w:name="toc 9" w:semiHidden="1" w:uiPriority="39" w:unhideWhenUsed="1"/>
+    <w:lsdException w:name="Normal Indent" w:semiHidden="1" w:unhideWhenUsed="1"/>
+    <w:lsdException w:name="footnote text" w:semiHidden="1" w:unhideWhenUsed="1"/>
+    <w:lsdException w:name="annotation text" w:semiHidden="1" w:unhideWhenUsed="1"/>
+    <w:lsdException w:name="header" w:semiHidden="1" w:unhideWhenUsed="1"/>
+    <w:lsdException w:name="footer" w:semiHidden="1" w:unhideWhenUsed="1"/>
+    <w:lsdException w:name="index heading" w:semiHidden="1" w:unhideWhenUsed="1"/>
+    <w:lsdException w:name="caption" w:semiHidden="1" w:uiPriority="35" w:unhideWhenUsed="1" w:qFormat="1"/>
+    <w:lsdException w:name="table of figures" w:semiHidden="1" w:unhideWhenUsed="1"/>
+    <w:lsdException w:name="envelope address" w:semiHidden="1" w:unhideWhenUsed="1"/>
+    <w:lsdException w:name="envelope return" w:semiHidden="1" w:unhideWhenUsed="1"/>
+    <w:lsdException w:name="footnote reference" w:semiHidden="1" w:unhideWhenUsed="1"/>
+    <w:lsdException w:name="annotation reference" w:semiHidden="1" w:unhideWhenUsed="1"/>
+    <w:lsdException w:name="line number" w:semiHidden="1" w:unhideWhenUsed="1"/>
+    <w:lsdException w:name="page number" w:semiHidden="1" w:unhideWhenUsed="1"/>
+    <w:lsdException w:name="endnote reference" w:semiHidden="1" w:unhideWhenUsed="1"/>
+    <w:lsdException w:name="endnote text" w:semiHidden="1" w:unhideWhenUsed="1"/>
+    <w:lsdException w:name="table of authorities" w:semiHidden="1" w:unhideWhenUsed="1"/>
+    <w:lsdException w:name="macro" w:semiHidden="1" w:unhideWhenUsed="1"/>
+    <w:lsdException w:name="toa heading" w:semiHidden="1" w:unhideWhenUsed="1"/>
+    <w:lsdException w:name="List" w:semiHidden="1" w:unhideWhenUsed="1"/>
+    <w:lsdException w:name="List Bullet" w:semiHidden="1" w:unhideWhenUsed="1"/>
+    <w:lsdException w:name="List Number" w:semiHidden="1" w:unhideWhenUsed="1"/>
+    <w:lsdException w:name="List 2" w:semiHidden="1" w:unhideWhenUsed="1"/>
+    <w:lsdException w:name="List 3" w:semiHidden="1" w:unhideWhenUsed="1"/>
+    <w:lsdException w:name="List 4" w:semiHidden="1" w:unhideWhenUsed="1"/>
+    <w:lsdException w:name="List 5" w:semiHidden="1" w:unhideWhenUsed="1"/>
+    <w:lsdException w:name="List Bullet 2" w:semiHidden="1" w:unhideWhenUsed="1"/>
+    <w:lsdException w:name="List Bullet 3" w:semiHidden="1" w:unhideWhenUsed="1"/>
+    <w:lsdException w:name="List Bullet 4" w:semiHidden="1" w:unhideWhenUsed="1"/>
+    <w:lsdException w:name="List Bullet 5" w:semiHidden="1" w:unhideWhenUsed="1"/>
+    <w:lsdException w:name="List Number 2" w:semiHidden="1" w:unhideWhenUsed="1"/>
+    <w:lsdException w:name="List Number 3" w:semiHidden="1" w:unhideWhenUsed="1"/>
+    <w:lsdException w:name="List Number 4" w:semiHidden="1" w:unhideWhenUsed="1"/>
+    <w:lsdException w:name="List Number 5" w:semiHidden="1" w:unhideWhenUsed="1"/>
+    <w:lsdException w:name="Title" w:uiPriority="10" w:qFormat="1"/>
+    <w:lsdException w:name="Closing" w:semiHidden="1" w:unhideWhenUsed="1"/>
+    <w:lsdException w:name="Signature" w:semiHidden="1" w:unhideWhenUsed="1"/>
+    <w:lsdException w:name="Default Paragraph Font" w:semiHidden="1" w:uiPriority="1" w:unhideWhenUsed="1"/>
+    <w:lsdException w:name="Body Text" w:semiHidden="1" w:unhideWhenUsed="1"/>
+    <w:lsdException w:name="Body Text Indent" w:semiHidden="1" w:unhideWhenUsed="1"/>
+    <w:lsdException w:name="List Continue" w:semiHidden="1" w:unhideWhenUsed="1"/>
+    <w:lsdException w:name="List Continue 2" w:semiHidden="1" w:unhideWhenUsed="1"/>
+    <w:lsdException w:name="List Continue 3" w:semiHidden="1" w:unhideWhenUsed="1"/>
+    <w:lsdException w:name="List Continue 4" w:semiHidden="1" w:unhideWhenUsed="1"/>
+    <w:lsdException w:name="List Continue 5" w:semiHidden="1" w:unhideWhenUsed="1"/>
+    <w:lsdException w:name="Message Header" w:semiHidden="1" w:unhideWhenUsed="1"/>
+    <w:lsdException w:name="Subtitle" w:uiPriority="11" w:qFormat="1"/>
+    <w:lsdException w:name="Salutation" w:semiHidden="1" w:unhideWhenUsed="1"/>
+    <w:lsdException w:name="Date" w:semiHidden="1" w:unhideWhenUsed="1"/>
+    <w:lsdException w:name="Body Text First Indent" w:semiHidden="1" w:unhideWhenUsed="1"/>
+    <w:lsdException w:name="Body Text First Indent 2" w:semiHidden="1" w:unhideWhenUsed="1"/>
+    <w:lsdException w:name="Note Heading" w:semiHidden="1" w:unhideWhenUsed="1"/>
+    <w:lsdException w:name="Body Text 2" w:semiHidden="1" w:unhideWhenUsed="1"/>
+    <w:lsdException w:name="Body Text 3" w:semiHidden="1" w:unhideWhenUsed="1"/>
+    <w:lsdException w:name="Body Text Indent 2" w:semiHidden="1" w:unhideWhenUsed="1"/>
+    <w:lsdException w:name="Body Text Indent 3" w:semiHidden="1" w:unhideWhenUsed="1"/>
+    <w:lsdException w:name="Block Text" w:semiHidden="1" w:unhideWhenUsed="1"/>
+    <w:lsdException w:name="Hyperlink" w:semiHidden="1" w:unhideWhenUsed="1"/>
+    <w:lsdException w:name="FollowedHyperlink" w:semiHidden="1" w:unhideWhenUsed="1"/>
+    <w:lsdException w:name="Strong" w:uiPriority="22" w:qFormat="1"/>
+    <w:lsdException w:name="Emphasis" w:uiPriority="20" w:qFormat="1"/>
+    <w:lsdException w:name="Document Map" w:semiHidden="1" w:unhideWhenUsed="1"/>
+    <w:lsdException w:name="Plain Text" w:semiHidden="1" w:unhideWhenUsed="1"/>
+    <w:lsdException w:name="E-mail Signature" w:semiHidden="1" w:unhideWhenUsed="1"/>
+    <w:lsdException w:name="HTML Top of Form" w:semiHidden="1" w:unhideWhenUsed="1"/>
+    <w:lsdException w:name="HTML Bottom of Form" w:semiHidden="1" w:unhideWhenUsed="1"/>
+    <w:lsdException w:name="Normal (Web)" w:semiHidden="1" w:unhideWhenUsed="1"/>
+    <w:lsdException w:name="HTML Acronym" w:semiHidden="1" w:unhideWhenUsed="1"/>
+    <w:lsdException w:name="HTML Address" w:semiHidden="1" w:unhideWhenUsed="1"/>
+    <w:lsdException w:name="HTML Cite" w:semiHidden="1" w:unhideWhenUsed="1"/>
+    <w:lsdException w:name="HTML Code" w:semiHidden="1" w:unhideWhenUsed="1"/>
+    <w:lsdException w:name="HTML Definition" w:semiHidden="1" w:unhideWhenUsed="1"/>
+    <w:lsdException w:name="HTML Keyboard" w:semiHidden="1" w:unhideWhenUsed="1"/>
+    <w:lsdException w:name="HTML Preformatted" w:semiHidden="1" w:unhideWhenUsed="1"/>
+    <w:lsdException w:name="HTML Sample" w:semiHidden="1" w:unhideWhenUsed="1"/>
+    <w:lsdException w:name="HTML Typewriter" w:semiHidden="1" w:unhideWhenUsed="1"/>
+    <w:lsdException w:name="HTML Variable" w:semiHidden="1" w:unhideWhenUsed="1"/>
+    <w:lsdException w:name="Normal Table" w:semiHidden="1" w:unhideWhenUsed="1"/>
+    <w:lsdException w:name="annotation subject" w:semiHidden="1" w:unhideWhenUsed="1"/>
+    <w:lsdException w:name="No List" w:semiHidden="1" w:unhideWhenUsed="1"/>
+    <w:lsdException w:name="Outline List 1" w:semiHidden="1" w:unhideWhenUsed="1"/>
+    <w:lsdException w:name="Outline List 2" w:semiHidden="1" w:unhideWhenUsed="1"/>
+    <w:lsdException w:name="Outline List 3" w:semiHidden="1" w:unhideWhenUsed="1"/>
+    <w:lsdException w:name="Table Simple 1" w:semiHidden="1" w:unhideWhenUsed="1"/>
+    <w:lsdException w:name="Table Simple 2" w:semiHidden="1" w:unhideWhenUsed="1"/>
+    <w:lsdException w:name="Table Simple 3" w:semiHidden="1" w:unhideWhenUsed="1"/>
+    <w:lsdException w:name="Table Classic 1" w:semiHidden="1" w:unhideWhenUsed="1"/>
+    <w:lsdException w:name="Table Classic 2" w:semiHidden="1" w:unhideWhenUsed="1"/>
+    <w:lsdException w:name="Table Classic 3" w:semiHidden="1" w:unhideWhenUsed="1"/>
+    <w:lsdException w:name="Table Classic 4" w:semiHidden="1" w:unhideWhenUsed="1"/>
+    <w:lsdException w:name="Table Colorful 1" w:semiHidden="1" w:unhideWhenUsed="1"/>
+    <w:lsdException w:name="Table Colorful 2" w:semiHidden="1" w:unhideWhenUsed="1"/>
+    <w:lsdException w:name="Table Colorful 3" w:semiHidden="1" w:unhideWhenUsed="1"/>
+    <w:lsdException w:name="Table Columns 1" w:semiHidden="1" w:unhideWhenUsed="1"/>
+    <w:lsdException w:name="Table Columns 2" w:semiHidden="1" w:unhideWhenUsed="1"/>
+    <w:lsdException w:name="Table Columns 3" w:semiHidden="1" w:unhideWhenUsed="1"/>
+    <w:lsdException w:name="Table Columns 4" w:semiHidden="1" w:unhideWhenUsed="1"/>
+    <w:lsdException w:name="Table Columns 5" w:semiHidden="1" w:unhideWhenUsed="1"/>
+    <w:lsdException w:name="Table Grid 1" w:semiHidden="1" w:unhideWhenUsed="1"/>
+    <w:lsdException w:name="Table Grid 2" w:semiHidden="1" w:unhideWhenUsed="1"/>
+    <w:lsdException w:name="Table Grid 3" w:semiHidden="1" w:unhideWhenUsed="1"/>
+    <w:lsdException w:name="Table Grid 4" w:semiHidden="1" w:unhideWhenUsed="1"/>
+    <w:lsdException w:name="Table Grid 5" w:semiHidden="1" w:unhideWhenUsed="1"/>
+    <w:lsdException w:name="Table Grid 6" w:semiHidden="1" w:unhideWhenUsed="1"/>
+    <w:lsdException w:name="Table Grid 7" w:semiHidden="1" w:unhideWhenUsed="1"/>
+    <w:lsdException w:name="Table Grid 8" w:semiHidden="1" w:unhideWhenUsed="1"/>
+    <w:lsdException w:name="Table List 1" w:semiHidden="1" w:unhideWhenUsed="1"/>
+    <w:lsdException w:name="Table List 2" w:semiHidden="1" w:unhideWhenUsed="1"/>
+    <w:lsdException w:name="Table List 3" w:semiHidden="1" w:unhideWhenUsed="1"/>
+    <w:lsdException w:name="Table List 4" w:semiHidden="1" w:unhideWhenUsed="1"/>
+    <w:lsdException w:name="Table List 5" w:semiHidden="1" w:unhideWhenUsed="1"/>
+    <w:lsdException w:name="Table List 6" w:semiHidden="1" w:unhideWhenUsed="1"/>
+    <w:lsdException w:name="Table List 7" w:semiHidden="1" w:unhideWhenUsed="1"/>
+    <w:lsdException w:name="Table List 8" w:semiHidden="1" w:unhideWhenUsed="1"/>
+    <w:lsdException w:name="Table 3D effects 1" w:semiHidden="1" w:unhideWhenUsed="1"/>
+    <w:lsdException w:name="Table 3D effects 2" w:semiHidden="1" w:unhideWhenUsed="1"/>
+    <w:lsdException w:name="Table 3D effects 3" w:semiHidden="1" w:unhideWhenUsed="1"/>
+    <w:lsdException w:name="Table Contemporary" w:semiHidden="1" w:unhideWhenUsed="1"/>
+    <w:lsdException w:name="Table Elegant" w:semiHidden="1" w:unhideWhenUsed="1"/>
+    <w:lsdException w:name="Table Professional" w:semiHidden="1" w:unhideWhenUsed="1"/>
+    <w:lsdException w:name="Table Subtle 1" w:semiHidden="1" w:unhideWhenUsed="1"/>
+    <w:lsdException w:name="Table Subtle 2" w:semiHidden="1" w:unhideWhenUsed="1"/>
+    <w:lsdException w:name="Table Web 1" w:semiHidden="1" w:unhideWhenUsed="1"/>
+    <w:lsdException w:name="Table Web 2" w:semiHidden="1" w:unhideWhenUsed="1"/>
+    <w:lsdException w:name="Table Web 3" w:semiHidden="1" w:unhideWhenUsed="1"/>
+    <w:lsdException w:name="Balloon Text" w:semiHidden="1" w:unhideWhenUsed="1"/>
+    <w:lsdException w:name="Table Grid" w:uiPriority="59"/>
+    <w:lsdException w:name="Table Theme" w:semiHidden="1" w:unhideWhenUsed="1"/>
+    <w:lsdException w:name="Placeholder Text" w:semiHidden="1"/>
+    <w:lsdException w:name="No Spacing" w:uiPriority="1" w:qFormat="1"/>
+    <w:lsdException w:name="Light Shading" w:uiPriority="60"/>
+    <w:lsdException w:name="Light List" w:uiPriority="61"/>
+    <w:lsdException w:name="Light Grid" w:uiPriority="62"/>
+    <w:lsdException w:name="Medium Shading 1" w:uiPriority="63"/>
+    <w:lsdException w:name="Medium Shading 2" w:uiPriority="64"/>
+    <w:lsdException w:name="Medium List 1" w:uiPriority="65"/>
+    <w:lsdException w:name="Medium List 2" w:uiPriority="66"/>
+    <w:lsdException w:name="Medium Grid 1" w:uiPriority="67"/>
+    <w:lsdException w:name="Medium Grid 2" w:uiPriority="68"/>
+    <w:lsdException w:name="Medium Grid 3" w:uiPriority="69"/>
+    <w:lsdException w:name="Dark List" w:uiPriority="70"/>
+    <w:lsdException w:name="Colorful Shading" w:uiPriority="71"/>
+    <w:lsdException w:name="Colorful List" w:uiPriority="72"/>
+    <w:lsdException w:name="Colorful Grid" w:uiPriority="73"/>
+    <w:lsdException w:name="Light Shading Accent 1" w:uiPriority="60"/>
+    <w:lsdException w:name="Light List Accent 1" w:uiPriority="61"/>
+    <w:lsdException w:name="Light Grid Accent 1" w:uiPriority="62"/>
+    <w:lsdException w:name="Medium Shading 1 Accent 1" w:uiPriority="63"/>
+    <w:lsdException w:name="Medium Shading 2 Accent 1" w:uiPriority="64"/>
+    <w:lsdException w:name="Medium List 1 Accent 1" w:uiPriority="65"/>
+    <w:lsdException w:name="Revision" w:semiHidden="1"/>
+    <w:lsdException w:name="List Paragraph" w:uiPriority="34" w:qFormat="1"/>
+    <w:lsdException w:name="Quote" w:uiPriority="29" w:qFormat="1"/>
+    <w:lsdException w:name="Intense Quote" w:uiPriority="30" w:qFormat="1"/>
+    <w:lsdException w:name="Medium List 2 Accent 1" w:uiPriority="66"/>
+    <w:lsdException w:name="Medium Grid 1 Accent 1" w:uiPriority="67"/>
+    <w:lsdException w:name="Medium Grid 2 Accent 1" w:uiPriority="68"/>
+    <w:lsdException w:name="Medium Grid 3 Accent 1" w:uiPriority="69"/>
+    <w:lsdException w:name="Dark List Accent 1" w:uiPriority="70"/>
+    <w:lsdException w:name="Colorful Shading Accent 1" w:uiPriority="71"/>
+    <w:lsdException w:name="Colorful List Accent 1" w:uiPriority="72"/>
+    <w:lsdException w:name="Colorful Grid Accent 1" w:uiPriority="73"/>
+    <w:lsdException w:name="Light Shading Accent 2" w:uiPriority="60"/>
+    <w:lsdException w:name="Light List Accent 2" w:uiPriority="61"/>
+    <w:lsdException w:name="Light Grid Accent 2" w:uiPriority="62"/>
+    <w:lsdException w:name="Medium Shading 1 Accent 2" w:uiPriority="63"/>
+    <w:lsdException w:name="Medium Shading 2 Accent 2" w:uiPriority="64"/>
+    <w:lsdException w:name="Medium List 1 Accent 2" w:uiPriority="65"/>
+    <w:lsdException w:name="Medium List 2 Accent 2" w:uiPriority="66"/>
+    <w:lsdException w:name="Medium Grid 1 Accent 2" w:uiPriority="67"/>
+    <w:lsdException w:name="Medium Grid 2 Accent 2" w:uiPriority="68"/>
+    <w:lsdException w:name="Medium Grid 3 Accent 2" w:uiPriority="69"/>
+    <w:lsdException w:name="Dark List Accent 2" w:uiPriority="70"/>
+    <w:lsdException w:name="Colorful Shading Accent 2" w:uiPriority="71"/>
+    <w:lsdException w:name="Colorful List Accent 2" w:uiPriority="72"/>
+    <w:lsdException w:name="Colorful Grid Accent 2" w:uiPriority="73"/>
+    <w:lsdException w:name="Light Shading Accent 3" w:uiPriority="60"/>
+    <w:lsdException w:name="Light List Accent 3" w:uiPriority="61"/>
+    <w:lsdException w:name="Light Grid Accent 3" w:uiPriority="62"/>
+    <w:lsdException w:name="Medium Shading 1 Accent 3" w:uiPriority="63"/>
+    <w:lsdException w:name="Medium Shading 2 Accent 3" w:uiPriority="64"/>
+    <w:lsdException w:name="Medium List 1 Accent 3" w:uiPriority="65"/>
+    <w:lsdException w:name="Medium List 2 Accent 3" w:uiPriority="66"/>
+    <w:lsdException w:name="Medium Grid 1 Accent 3" w:uiPriority="67"/>
+    <w:lsdException w:name="Medium Grid 2 Accent 3" w:uiPriority="68"/>
+    <w:lsdException w:name="Medium Grid 3 Accent 3" w:uiPriority="69"/>
+    <w:lsdException w:name="Dark List Accent 3" w:uiPriority="70"/>
+    <w:lsdException w:name="Colorful Shading Accent 3" w:uiPriority="71"/>
+    <w:lsdException w:name="Colorful List Accent 3" w:uiPriority="72"/>
+    <w:lsdException w:name="Colorful Grid Accent 3" w:uiPriority="73"/>
+    <w:lsdException w:name="Light Shading Accent 4" w:uiPriority="60"/>
+    <w:lsdException w:name="Light List Accent 4" w:uiPriority="61"/>
+    <w:lsdException w:name="Light Grid Accent 4" w:uiPriority="62"/>
+    <w:lsdException w:name="Medium Shading 1 Accent 4" w:uiPriority="63"/>
+    <w:lsdException w:name="Medium Shading 2 Accent 4" w:uiPriority="64"/>
+    <w:lsdException w:name="Medium List 1 Accent 4" w:uiPriority="65"/>
+    <w:lsdException w:name="Medium List 2 Accent 4" w:uiPriority="66"/>
+    <w:lsdException w:name="Medium Grid 1 Accent 4" w:uiPriority="67"/>
+    <w:lsdException w:name="Medium Grid 2 Accent 4" w:uiPriority="68"/>
+    <w:lsdException w:name="Medium Grid 3 Accent 4" w:uiPriority="69"/>
+    <w:lsdException w:name="Dark List Accent 4" w:uiPriority="70"/>
+    <w:lsdException w:name="Colorful Shading Accent 4" w:uiPriority="71"/>
+    <w:lsdException w:name="Colorful List Accent 4" w:uiPriority="72"/>
+    <w:lsdException w:name="Colorful Grid Accent 4" w:uiPriority="73"/>
+    <w:lsdException w:name="Light Shading Accent 5" w:uiPriority="60"/>
+    <w:lsdException w:name="Light List Accent 5" w:uiPriority="61"/>
+    <w:lsdException w:name="Light Grid Accent 5" w:uiPriority="62"/>
+    <w:lsdException w:name="Medium Shading 1 Accent 5" w:uiPriority="63"/>
+    <w:lsdException w:name="Medium Shading 2 Accent 5" w:uiPriority="64"/>
+    <w:lsdException w:name="Medium List 1 Accent 5" w:uiPriority="65"/>
+    <w:lsdException w:name="Medium List 2 Accent 5" w:uiPriority="66"/>
+    <w:lsdException w:name="Medium Grid 1 Accent 5" w:uiPriority="67"/>
+    <w:lsdException w:name="Medium Grid 2 Accent 5" w:uiPriority="68"/>
+    <w:lsdException w:name="Medium Grid 3 Accent 5" w:uiPriority="69"/>
+    <w:lsdException w:name="Dark List Accent 5" w:uiPriority="70"/>
+    <w:lsdException w:name="Colorful Shading Accent 5" w:uiPriority="71"/>
+    <w:lsdException w:name="Colorful List Accent 5" w:uiPriority="72"/>
+    <w:lsdException w:name="Colorful Grid Accent 5" w:uiPriority="73"/>
+    <w:lsdException w:name="Light Shading Accent 6" w:uiPriority="60"/>
+    <w:lsdException w:name="Light List Accent 6" w:uiPriority="61"/>
+    <w:lsdException w:name="Light Grid Accent 6" w:uiPriority="62"/>
+    <w:lsdException w:name="Medium Shading 1 Accent 6" w:uiPriority="63"/>
+    <w:lsdException w:name="Medium Shading 2 Accent 6" w:uiPriority="64"/>
+    <w:lsdException w:name="Medium List 1 Accent 6" w:uiPriority="65"/>
+    <w:lsdException w:name="Medium List 2 Accent 6" w:uiPriority="66"/>
+    <w:lsdException w:name="Medium Grid 1 Accent 6" w:uiPriority="67"/>
+    <w:lsdException w:name="Medium Grid 2 Accent 6" w:uiPriority="68"/>
+    <w:lsdException w:name="Medium Grid 3 Accent 6" w:uiPriority="69"/>
+    <w:lsdException w:name="Dark List Accent 6" w:uiPriority="70"/>
+    <w:lsdException w:name="Colorful Shading Accent 6" w:uiPriority="71"/>
+    <w:lsdException w:name="Colorful List Accent 6" w:uiPriority="72"/>
+    <w:lsdException w:name="Colorful Grid Accent 6" w:uiPriority="73"/>
+    <w:lsdException w:name="Subtle Emphasis" w:uiPriority="19" w:qFormat="1"/>
+    <w:lsdException w:name="Intense Emphasis" w:uiPriority="21" w:qFormat="1"/>
+    <w:lsdException w:name="Subtle Reference" w:uiPriority="31" w:qFormat="1"/>
+    <w:lsdException w:name="Intense Reference" w:uiPriority="32" w:qFormat="1"/>
+    <w:lsdException w:name="Book Title" w:uiPriority="33" w:qFormat="1"/>
+    <w:lsdException w:name="Bibliography" w:semiHidden="1" w:uiPriority="37" w:unhideWhenUsed="1"/>
+    <w:lsdException w:name="TOC Heading" w:semiHidden="1" w:uiPriority="39" w:unhideWhenUsed="1" w:qFormat="1"/>
+    <w:lsdException w:name="Plain Table 1" w:uiPriority="41"/>
+    <w:lsdException w:name="Plain Table 2" w:uiPriority="42"/>
+    <w:lsdException w:name="Plain Table 3" w:uiPriority="43"/>
+    <w:lsdException w:name="Plain Table 4" w:uiPriority="44"/>
+    <w:lsdException w:name="Plain Table 5" w:uiPriority="45"/>
+    <w:lsdException w:name="Grid Table Light" w:uiPriority="40"/>
+    <w:lsdException w:name="Grid Table 1 Light" w:uiPriority="46"/>
+    <w:lsdException w:name="Grid Table 2" w:uiPriority="47"/>
+    <w:lsdException w:name="Grid Table 3" w:uiPriority="48"/>
+    <w:lsdException w:name="Grid Table 4" w:uiPriority="49"/>
+    <w:lsdException w:name="Grid Table 5 Dark" w:uiPriority="50"/>
+    <w:lsdException w:name="Grid Table 6 Colorful" w:uiPriority="51"/>
+    <w:lsdException w:name="Grid Table 7 Colorful" w:uiPriority="52"/>
+    <w:lsdException w:name="Grid Table 1 Light Accent 1" w:uiPriority="46"/>
+    <w:lsdException w:name="Grid Table 2 Accent 1" w:uiPriority="47"/>
+    <w:lsdException w:name="Grid Table 3 Accent 1" w:uiPriority="48"/>
+    <w:lsdException w:name="Grid Table 4 Accent 1" w:uiPriority="49"/>
+    <w:lsdException w:name="Grid Table 5 Dark Accent 1" w:uiPriority="50"/>
+    <w:lsdException w:name="Grid Table 6 Colorful Accent 1" w:uiPriority="51"/>
+    <w:lsdException w:name="Grid Table 7 Colorful Accent 1" w:uiPriority="52"/>
+    <w:lsdException w:name="Grid Table 1 Light Accent 2" w:uiPriority="46"/>
+    <w:lsdException w:name="Grid Table 2 Accent 2" w:uiPriority="47"/>
+    <w:lsdException w:name="Grid Table 3 Accent 2" w:uiPriority="48"/>
+    <w:lsdException w:name="Grid Table 4 Accent 2" w:uiPriority="49"/>
+    <w:lsdException w:name="Grid Table 5 Dark Accent 2" w:uiPriority="50"/>
+    <w:lsdException w:name="Grid Table 6 Colorful Accent 2" w:uiPriority="51"/>
+    <w:lsdException w:name="Grid Table 7 Colorful Accent 2" w:uiPriority="52"/>
+    <w:lsdException w:name="Grid Table 1 Light Accent 3" w:uiPriority="46"/>
+    <w:lsdException w:name="Grid Table 2 Accent 3" w:uiPriority="47"/>
+    <w:lsdException w:name="Grid Table 3 Accent 3" w:uiPriority="48"/>
+    <w:lsdException w:name="Grid Table 4 Accent 3" w:uiPriority="49"/>
+    <w:lsdException w:name="Grid Table 5 Dark Accent 3" w:uiPriority="50"/>
+    <w:lsdException w:name="Grid Table 6 Colorful Accent 3" w:uiPriority="51"/>
+    <w:lsdException w:name="Grid Table 7 Colorful Accent 3" w:uiPriority="52"/>
+    <w:lsdException w:name="Grid Table 1 Light Accent 4" w:uiPriority="46"/>
+    <w:lsdException w:name="Grid Table 2 Accent 4" w:uiPriority="47"/>
+    <w:lsdException w:name="Grid Table 3 Accent 4" w:uiPriority="48"/>
+    <w:lsdException w:name="Grid Table 4 Accent 4" w:uiPriority="49"/>
+    <w:lsdException w:name="Grid Table 5 Dark Accent 4" w:uiPriority="50"/>
+    <w:lsdException w:name="Grid Table 6 Colorful Accent 4" w:uiPriority="51"/>
+    <w:lsdException w:name="Grid Table 7 Colorful Accent 4" w:uiPriority="52"/>
+    <w:lsdException w:name="Grid Table 1 Light Accent 5" w:uiPriority="46"/>
+    <w:lsdException w:name="Grid Table 2 Accent 5" w:uiPriority="47"/>
+    <w:lsdException w:name="Grid Table 3 Accent 5" w:uiPriority="48"/>
+    <w:lsdException w:name="Grid Table 4 Accent 5" w:uiPriority="49"/>
+    <w:lsdException w:name="Grid Table 5 Dark Accent 5" w:uiPriority="50"/>
+    <w:lsdException w:name="Grid Table 6 Colorful Accent 5" w:uiPriority="51"/>
+    <w:lsdException w:name="Grid Table 7 Colorful Accent 5" w:uiPriority="52"/>
+    <w:lsdException w:name="Grid Table 1 Light Accent 6" w:uiPriority="46"/>
+    <w:lsdException w:name="Grid Table 2 Accent 6" w:uiPriority="47"/>
+    <w:lsdException w:name="Grid Table 3 Accent 6" w:uiPriority="48"/>
+    <w:lsdException w:name="Grid Table 4 Accent 6" w:uiPriority="49"/>
+    <w:lsdException w:name="Grid Table 5 Dark Accent 6" w:uiPriority="50"/>
+    <w:lsdException w:name="Grid Table 6 Colorful Accent 6" w:uiPriority="51"/>
+    <w:lsdException w:name="Grid Table 7 Colorful Accent 6" w:uiPriority="52"/>
+    <w:lsdException w:name="List Table 1 Light" w:uiPriority="46"/>
+    <w:lsdException w:name="List Table 2" w:uiPriority="47"/>
+    <w:lsdException w:name="List Table 3" w:uiPriority="48"/>
+    <w:lsdException w:name="List Table 4" w:uiPriority="49"/>
+    <w:lsdException w:name="List Table 5 Dark" w:uiPriority="50"/>
+    <w:lsdException w:name="List Table 6 Colorful" w:uiPriority="51"/>
+    <w:lsdException w:name="List Table 7 Colorful" w:uiPriority="52"/>
+    <w:lsdException w:name="List Table 1 Light Accent 1" w:uiPriority="46"/>
+    <w:lsdException w:name="List Table 2 Accent 1" w:uiPriority="47"/>
+    <w:lsdException w:name="List Table 3 Accent 1" w:uiPriority="48"/>
+    <w:lsdException w:name="List Table 4 Accent 1" w:uiPriority="49"/>
+    <w:lsdException w:name="List Table 5 Dark Accent 1" w:uiPriority="50"/>
+    <w:lsdException w:name="List Table 6 Colorful Accent 1" w:uiPriority="51"/>
+    <w:lsdException w:name="List Table 7 Colorful Accent 1" w:uiPriority="52"/>
+    <w:lsdException w:name="List Table 1 Light Accent 2" w:uiPriority="46"/>
+    <w:lsdException w:name="List Table 2 Accent 2" w:uiPriority="47"/>
+    <w:lsdException w:name="List Table 3 Accent 2" w:uiPriority="48"/>
+    <w:lsdException w:name="List Table 4 Accent 2" w:uiPriority="49"/>
+    <w:lsdException w:name="List Table 5 Dark Accent 2" w:uiPriority="50"/>
+    <w:lsdException w:name="List Table 6 Colorful Accent 2" w:uiPriority="51"/>
+    <w:lsdException w:name="List Table 7 Colorful Accent 2" w:uiPriority="52"/>
+    <w:lsdException w:name="List Table 1 Light Accent 3" w:uiPriority="46"/>
+    <w:lsdException w:name="List Table 2 Accent 3" w:uiPriority="47"/>
+    <w:lsdException w:name="List Table 3 Accent 3" w:uiPriority="48"/>
+    <w:lsdException w:name="List Table 4 Accent 3" w:uiPriority="49"/>
+    <w:lsdException w:name="List Table 5 Dark Accent 3" w:uiPriority="50"/>
+    <w:lsdException w:name="List Table 6 Colorful Accent 3" w:uiPriority="51"/>
+    <w:lsdException w:name="List Table 7 Colorful Accent 3" w:uiPriority="52"/>
+    <w:lsdException w:name="List Table 1 Light Accent 4" w:uiPriority="46"/>
+    <w:lsdException w:name="List Table 2 Accent 4" w:uiPriority="47"/>
+    <w:lsdException w:name="List Table 3 Accent 4" w:uiPriority="48"/>
+    <w:lsdException w:name="List Table 4 Accent 4" w:uiPriority="49"/>
+    <w:lsdException w:name="List Table 5 Dark Accent 4" w:uiPriority="50"/>
+    <w:lsdException w:name="List Table 6 Colorful Accent 4" w:uiPriority="51"/>
+    <w:lsdException w:name="List Table 7 Colorful Accent 4" w:uiPriority="52"/>
+    <w:lsdException w:name="List Table 1 Light Accent 5" w:uiPriority="46"/>
+    <w:lsdException w:name="List Table 2 Accent 5" w:uiPriority="47"/>
+    <w:lsdException w:name="List Table 3 Accent 5" w:uiPriority="48"/>
+    <w:lsdException w:name="List Table 4 Accent 5" w:uiPriority="49"/>
+    <w:lsdException w:name="List Table 5 Dark Accent 5" w:uiPriority="50"/>
+    <w:lsdException w:name="List Table 6 Colorful Accent 5" w:uiPriority="51"/>
+    <w:lsdException w:name="List Table 7 Colorful Accent 5" w:uiPriority="52"/>
+    <w:lsdException w:name="List Table 1 Light Accent 6" w:uiPriority="46"/>
+    <w:lsdException w:name="List Table 2 Accent 6" w:uiPriority="47"/>
+    <w:lsdException w:name="List Table 3 Accent 6" w:uiPriority="48"/>
+    <w:lsdException w:name="List Table 4 Accent 6" w:uiPriority="49"/>
+    <w:lsdException w:name="List Table 5 Dark Accent 6" w:uiPriority="50"/>
+    <w:lsdException w:name="List Table 6 Colorful Accent 6" w:uiPriority="51"/>
+    <w:lsdException w:name="List Table 7 Colorful Accent 6" w:uiPriority="52"/>
   </w:latentStyles>
   <w:style w:type="paragraph" w:default="1" w:styleId="Normal">
     <w:name w:val="Normal"/>
@@ -4983,7 +6003,6 @@
       <w:spacing w:after="0" w:line="240" w:lineRule="auto"/>
     </w:pPr>
     <w:tblPr>
-      <w:tblInd w:w="0" w:type="dxa"/>
       <w:tblBorders>
         <w:top w:val="single" w:sz="4" w:space="0" w:color="auto"/>
         <w:left w:val="single" w:sz="4" w:space="0" w:color="auto"/>
@@ -4992,259 +6011,6 @@
         <w:insideH w:val="single" w:sz="4" w:space="0" w:color="auto"/>
         <w:insideV w:val="single" w:sz="4" w:space="0" w:color="auto"/>
       </w:tblBorders>
-      <w:tblCellMar>
-        <w:top w:w="0" w:type="dxa"/>
-        <w:left w:w="108" w:type="dxa"/>
-        <w:bottom w:w="0" w:type="dxa"/>
-        <w:right w:w="108" w:type="dxa"/>
-      </w:tblCellMar>
-    </w:tblPr>
-  </w:style>
-</w:styles>
-</file>
-
-<file path=word/stylesWithEffects.xml><?xml version="1.0" encoding="utf-8"?>
-<w:styles xmlns:wpc="http://schemas.microsoft.com/office/word/2010/wordprocessingCanvas" xmlns:mc="http://schemas.openxmlformats.org/markup-compatibility/2006" xmlns:o="urn:schemas-microsoft-com:office:office" xmlns:r="http://schemas.openxmlformats.org/officeDocument/2006/relationships" xmlns:m="http://schemas.openxmlformats.org/officeDocument/2006/math" xmlns:v="urn:schemas-microsoft-com:vml" xmlns:wp14="http://schemas.microsoft.com/office/word/2010/wordprocessingDrawing" xmlns:wp="http://schemas.openxmlformats.org/drawingml/2006/wordprocessingDrawing" xmlns:w10="urn:schemas-microsoft-com:office:word" xmlns:w="http://schemas.openxmlformats.org/wordprocessingml/2006/main" xmlns:w14="http://schemas.microsoft.com/office/word/2010/wordml" xmlns:wpg="http://schemas.microsoft.com/office/word/2010/wordprocessingGroup" xmlns:wpi="http://schemas.microsoft.com/office/word/2010/wordprocessingInk" xmlns:wne="http://schemas.microsoft.com/office/word/2006/wordml" xmlns:wps="http://schemas.microsoft.com/office/word/2010/wordprocessingShape" mc:Ignorable="w14 wp14">
-  <w:docDefaults>
-    <w:rPrDefault>
-      <w:rPr>
-        <w:rFonts w:asciiTheme="minorHAnsi" w:eastAsiaTheme="minorHAnsi" w:hAnsiTheme="minorHAnsi" w:cstheme="minorBidi"/>
-        <w:sz w:val="22"/>
-        <w:szCs w:val="22"/>
-        <w:lang w:val="en-US" w:eastAsia="en-US" w:bidi="ar-SA"/>
-      </w:rPr>
-    </w:rPrDefault>
-    <w:pPrDefault>
-      <w:pPr>
-        <w:spacing w:after="200" w:line="276" w:lineRule="auto"/>
-      </w:pPr>
-    </w:pPrDefault>
-  </w:docDefaults>
-  <w:latentStyles w:defLockedState="0" w:defUIPriority="99" w:defSemiHidden="1" w:defUnhideWhenUsed="1" w:defQFormat="0" w:count="267">
-    <w:lsdException w:name="Normal" w:semiHidden="0" w:uiPriority="0" w:unhideWhenUsed="0" w:qFormat="1"/>
-    <w:lsdException w:name="heading 1" w:semiHidden="0" w:uiPriority="9" w:unhideWhenUsed="0" w:qFormat="1"/>
-    <w:lsdException w:name="heading 2" w:uiPriority="9" w:qFormat="1"/>
-    <w:lsdException w:name="heading 3" w:uiPriority="9" w:qFormat="1"/>
-    <w:lsdException w:name="heading 4" w:uiPriority="9" w:qFormat="1"/>
-    <w:lsdException w:name="heading 5" w:uiPriority="9" w:qFormat="1"/>
-    <w:lsdException w:name="heading 6" w:uiPriority="9" w:qFormat="1"/>
-    <w:lsdException w:name="heading 7" w:uiPriority="9" w:qFormat="1"/>
-    <w:lsdException w:name="heading 8" w:uiPriority="9" w:qFormat="1"/>
-    <w:lsdException w:name="heading 9" w:uiPriority="9" w:qFormat="1"/>
-    <w:lsdException w:name="toc 1" w:uiPriority="39"/>
-    <w:lsdException w:name="toc 2" w:uiPriority="39"/>
-    <w:lsdException w:name="toc 3" w:uiPriority="39"/>
-    <w:lsdException w:name="toc 4" w:uiPriority="39"/>
-    <w:lsdException w:name="toc 5" w:uiPriority="39"/>
-    <w:lsdException w:name="toc 6" w:uiPriority="39"/>
-    <w:lsdException w:name="toc 7" w:uiPriority="39"/>
-    <w:lsdException w:name="toc 8" w:uiPriority="39"/>
-    <w:lsdException w:name="toc 9" w:uiPriority="39"/>
-    <w:lsdException w:name="caption" w:uiPriority="35" w:qFormat="1"/>
-    <w:lsdException w:name="Title" w:semiHidden="0" w:uiPriority="10" w:unhideWhenUsed="0" w:qFormat="1"/>
-    <w:lsdException w:name="Default Paragraph Font" w:uiPriority="1"/>
-    <w:lsdException w:name="Subtitle" w:semiHidden="0" w:uiPriority="11" w:unhideWhenUsed="0" w:qFormat="1"/>
-    <w:lsdException w:name="Strong" w:semiHidden="0" w:uiPriority="22" w:unhideWhenUsed="0" w:qFormat="1"/>
-    <w:lsdException w:name="Emphasis" w:semiHidden="0" w:uiPriority="20" w:unhideWhenUsed="0" w:qFormat="1"/>
-    <w:lsdException w:name="Table Grid" w:semiHidden="0" w:uiPriority="59" w:unhideWhenUsed="0"/>
-    <w:lsdException w:name="Placeholder Text" w:unhideWhenUsed="0"/>
-    <w:lsdException w:name="No Spacing" w:semiHidden="0" w:uiPriority="1" w:unhideWhenUsed="0" w:qFormat="1"/>
-    <w:lsdException w:name="Light Shading" w:semiHidden="0" w:uiPriority="60" w:unhideWhenUsed="0"/>
-    <w:lsdException w:name="Light List" w:semiHidden="0" w:uiPriority="61" w:unhideWhenUsed="0"/>
-    <w:lsdException w:name="Light Grid" w:semiHidden="0" w:uiPriority="62" w:unhideWhenUsed="0"/>
-    <w:lsdException w:name="Medium Shading 1" w:semiHidden="0" w:uiPriority="63" w:unhideWhenUsed="0"/>
-    <w:lsdException w:name="Medium Shading 2" w:semiHidden="0" w:uiPriority="64" w:unhideWhenUsed="0"/>
-    <w:lsdException w:name="Medium List 1" w:semiHidden="0" w:uiPriority="65" w:unhideWhenUsed="0"/>
-    <w:lsdException w:name="Medium List 2" w:semiHidden="0" w:uiPriority="66" w:unhideWhenUsed="0"/>
-    <w:lsdException w:name="Medium Grid 1" w:semiHidden="0" w:uiPriority="67" w:unhideWhenUsed="0"/>
-    <w:lsdException w:name="Medium Grid 2" w:semiHidden="0" w:uiPriority="68" w:unhideWhenUsed="0"/>
-    <w:lsdException w:name="Medium Grid 3" w:semiHidden="0" w:uiPriority="69" w:unhideWhenUsed="0"/>
-    <w:lsdException w:name="Dark List" w:semiHidden="0" w:uiPriority="70" w:unhideWhenUsed="0"/>
-    <w:lsdException w:name="Colorful Shading" w:semiHidden="0" w:uiPriority="71" w:unhideWhenUsed="0"/>
-    <w:lsdException w:name="Colorful List" w:semiHidden="0" w:uiPriority="72" w:unhideWhenUsed="0"/>
-    <w:lsdException w:name="Colorful Grid" w:semiHidden="0" w:uiPriority="73" w:unhideWhenUsed="0"/>
-    <w:lsdException w:name="Light Shading Accent 1" w:semiHidden="0" w:uiPriority="60" w:unhideWhenUsed="0"/>
-    <w:lsdException w:name="Light List Accent 1" w:semiHidden="0" w:uiPriority="61" w:unhideWhenUsed="0"/>
-    <w:lsdException w:name="Light Grid Accent 1" w:semiHidden="0" w:uiPriority="62" w:unhideWhenUsed="0"/>
-    <w:lsdException w:name="Medium Shading 1 Accent 1" w:semiHidden="0" w:uiPriority="63" w:unhideWhenUsed="0"/>
-    <w:lsdException w:name="Medium Shading 2 Accent 1" w:semiHidden="0" w:uiPriority="64" w:unhideWhenUsed="0"/>
-    <w:lsdException w:name="Medium List 1 Accent 1" w:semiHidden="0" w:uiPriority="65" w:unhideWhenUsed="0"/>
-    <w:lsdException w:name="Revision" w:unhideWhenUsed="0"/>
-    <w:lsdException w:name="List Paragraph" w:semiHidden="0" w:uiPriority="34" w:unhideWhenUsed="0" w:qFormat="1"/>
-    <w:lsdException w:name="Quote" w:semiHidden="0" w:uiPriority="29" w:unhideWhenUsed="0" w:qFormat="1"/>
-    <w:lsdException w:name="Intense Quote" w:semiHidden="0" w:uiPriority="30" w:unhideWhenUsed="0" w:qFormat="1"/>
-    <w:lsdException w:name="Medium List 2 Accent 1" w:semiHidden="0" w:uiPriority="66" w:unhideWhenUsed="0"/>
-    <w:lsdException w:name="Medium Grid 1 Accent 1" w:semiHidden="0" w:uiPriority="67" w:unhideWhenUsed="0"/>
-    <w:lsdException w:name="Medium Grid 2 Accent 1" w:semiHidden="0" w:uiPriority="68" w:unhideWhenUsed="0"/>
-    <w:lsdException w:name="Medium Grid 3 Accent 1" w:semiHidden="0" w:uiPriority="69" w:unhideWhenUsed="0"/>
-    <w:lsdException w:name="Dark List Accent 1" w:semiHidden="0" w:uiPriority="70" w:unhideWhenUsed="0"/>
-    <w:lsdException w:name="Colorful Shading Accent 1" w:semiHidden="0" w:uiPriority="71" w:unhideWhenUsed="0"/>
-    <w:lsdException w:name="Colorful List Accent 1" w:semiHidden="0" w:uiPriority="72" w:unhideWhenUsed="0"/>
-    <w:lsdException w:name="Colorful Grid Accent 1" w:semiHidden="0" w:uiPriority="73" w:unhideWhenUsed="0"/>
-    <w:lsdException w:name="Light Shading Accent 2" w:semiHidden="0" w:uiPriority="60" w:unhideWhenUsed="0"/>
-    <w:lsdException w:name="Light List Accent 2" w:semiHidden="0" w:uiPriority="61" w:unhideWhenUsed="0"/>
-    <w:lsdException w:name="Light Grid Accent 2" w:semiHidden="0" w:uiPriority="62" w:unhideWhenUsed="0"/>
-    <w:lsdException w:name="Medium Shading 1 Accent 2" w:semiHidden="0" w:uiPriority="63" w:unhideWhenUsed="0"/>
-    <w:lsdException w:name="Medium Shading 2 Accent 2" w:semiHidden="0" w:uiPriority="64" w:unhideWhenUsed="0"/>
-    <w:lsdException w:name="Medium List 1 Accent 2" w:semiHidden="0" w:uiPriority="65" w:unhideWhenUsed="0"/>
-    <w:lsdException w:name="Medium List 2 Accent 2" w:semiHidden="0" w:uiPriority="66" w:unhideWhenUsed="0"/>
-    <w:lsdException w:name="Medium Grid 1 Accent 2" w:semiHidden="0" w:uiPriority="67" w:unhideWhenUsed="0"/>
-    <w:lsdException w:name="Medium Grid 2 Accent 2" w:semiHidden="0" w:uiPriority="68" w:unhideWhenUsed="0"/>
-    <w:lsdException w:name="Medium Grid 3 Accent 2" w:semiHidden="0" w:uiPriority="69" w:unhideWhenUsed="0"/>
-    <w:lsdException w:name="Dark List Accent 2" w:semiHidden="0" w:uiPriority="70" w:unhideWhenUsed="0"/>
-    <w:lsdException w:name="Colorful Shading Accent 2" w:semiHidden="0" w:uiPriority="71" w:unhideWhenUsed="0"/>
-    <w:lsdException w:name="Colorful List Accent 2" w:semiHidden="0" w:uiPriority="72" w:unhideWhenUsed="0"/>
-    <w:lsdException w:name="Colorful Grid Accent 2" w:semiHidden="0" w:uiPriority="73" w:unhideWhenUsed="0"/>
-    <w:lsdException w:name="Light Shading Accent 3" w:semiHidden="0" w:uiPriority="60" w:unhideWhenUsed="0"/>
-    <w:lsdException w:name="Light List Accent 3" w:semiHidden="0" w:uiPriority="61" w:unhideWhenUsed="0"/>
-    <w:lsdException w:name="Light Grid Accent 3" w:semiHidden="0" w:uiPriority="62" w:unhideWhenUsed="0"/>
-    <w:lsdException w:name="Medium Shading 1 Accent 3" w:semiHidden="0" w:uiPriority="63" w:unhideWhenUsed="0"/>
-    <w:lsdException w:name="Medium Shading 2 Accent 3" w:semiHidden="0" w:uiPriority="64" w:unhideWhenUsed="0"/>
-    <w:lsdException w:name="Medium List 1 Accent 3" w:semiHidden="0" w:uiPriority="65" w:unhideWhenUsed="0"/>
-    <w:lsdException w:name="Medium List 2 Accent 3" w:semiHidden="0" w:uiPriority="66" w:unhideWhenUsed="0"/>
-    <w:lsdException w:name="Medium Grid 1 Accent 3" w:semiHidden="0" w:uiPriority="67" w:unhideWhenUsed="0"/>
-    <w:lsdException w:name="Medium Grid 2 Accent 3" w:semiHidden="0" w:uiPriority="68" w:unhideWhenUsed="0"/>
-    <w:lsdException w:name="Medium Grid 3 Accent 3" w:semiHidden="0" w:uiPriority="69" w:unhideWhenUsed="0"/>
-    <w:lsdException w:name="Dark List Accent 3" w:semiHidden="0" w:uiPriority="70" w:unhideWhenUsed="0"/>
-    <w:lsdException w:name="Colorful Shading Accent 3" w:semiHidden="0" w:uiPriority="71" w:unhideWhenUsed="0"/>
-    <w:lsdException w:name="Colorful List Accent 3" w:semiHidden="0" w:uiPriority="72" w:unhideWhenUsed="0"/>
-    <w:lsdException w:name="Colorful Grid Accent 3" w:semiHidden="0" w:uiPriority="73" w:unhideWhenUsed="0"/>
-    <w:lsdException w:name="Light Shading Accent 4" w:semiHidden="0" w:uiPriority="60" w:unhideWhenUsed="0"/>
-    <w:lsdException w:name="Light List Accent 4" w:semiHidden="0" w:uiPriority="61" w:unhideWhenUsed="0"/>
-    <w:lsdException w:name="Light Grid Accent 4" w:semiHidden="0" w:uiPriority="62" w:unhideWhenUsed="0"/>
-    <w:lsdException w:name="Medium Shading 1 Accent 4" w:semiHidden="0" w:uiPriority="63" w:unhideWhenUsed="0"/>
-    <w:lsdException w:name="Medium Shading 2 Accent 4" w:semiHidden="0" w:uiPriority="64" w:unhideWhenUsed="0"/>
-    <w:lsdException w:name="Medium List 1 Accent 4" w:semiHidden="0" w:uiPriority="65" w:unhideWhenUsed="0"/>
-    <w:lsdException w:name="Medium List 2 Accent 4" w:semiHidden="0" w:uiPriority="66" w:unhideWhenUsed="0"/>
-    <w:lsdException w:name="Medium Grid 1 Accent 4" w:semiHidden="0" w:uiPriority="67" w:unhideWhenUsed="0"/>
-    <w:lsdException w:name="Medium Grid 2 Accent 4" w:semiHidden="0" w:uiPriority="68" w:unhideWhenUsed="0"/>
-    <w:lsdException w:name="Medium Grid 3 Accent 4" w:semiHidden="0" w:uiPriority="69" w:unhideWhenUsed="0"/>
-    <w:lsdException w:name="Dark List Accent 4" w:semiHidden="0" w:uiPriority="70" w:unhideWhenUsed="0"/>
-    <w:lsdException w:name="Colorful Shading Accent 4" w:semiHidden="0" w:uiPriority="71" w:unhideWhenUsed="0"/>
-    <w:lsdException w:name="Colorful List Accent 4" w:semiHidden="0" w:uiPriority="72" w:unhideWhenUsed="0"/>
-    <w:lsdException w:name="Colorful Grid Accent 4" w:semiHidden="0" w:uiPriority="73" w:unhideWhenUsed="0"/>
-    <w:lsdException w:name="Light Shading Accent 5" w:semiHidden="0" w:uiPriority="60" w:unhideWhenUsed="0"/>
-    <w:lsdException w:name="Light List Accent 5" w:semiHidden="0" w:uiPriority="61" w:unhideWhenUsed="0"/>
-    <w:lsdException w:name="Light Grid Accent 5" w:semiHidden="0" w:uiPriority="62" w:unhideWhenUsed="0"/>
-    <w:lsdException w:name="Medium Shading 1 Accent 5" w:semiHidden="0" w:uiPriority="63" w:unhideWhenUsed="0"/>
-    <w:lsdException w:name="Medium Shading 2 Accent 5" w:semiHidden="0" w:uiPriority="64" w:unhideWhenUsed="0"/>
-    <w:lsdException w:name="Medium List 1 Accent 5" w:semiHidden="0" w:uiPriority="65" w:unhideWhenUsed="0"/>
-    <w:lsdException w:name="Medium List 2 Accent 5" w:semiHidden="0" w:uiPriority="66" w:unhideWhenUsed="0"/>
-    <w:lsdException w:name="Medium Grid 1 Accent 5" w:semiHidden="0" w:uiPriority="67" w:unhideWhenUsed="0"/>
-    <w:lsdException w:name="Medium Grid 2 Accent 5" w:semiHidden="0" w:uiPriority="68" w:unhideWhenUsed="0"/>
-    <w:lsdException w:name="Medium Grid 3 Accent 5" w:semiHidden="0" w:uiPriority="69" w:unhideWhenUsed="0"/>
-    <w:lsdException w:name="Dark List Accent 5" w:semiHidden="0" w:uiPriority="70" w:unhideWhenUsed="0"/>
-    <w:lsdException w:name="Colorful Shading Accent 5" w:semiHidden="0" w:uiPriority="71" w:unhideWhenUsed="0"/>
-    <w:lsdException w:name="Colorful List Accent 5" w:semiHidden="0" w:uiPriority="72" w:unhideWhenUsed="0"/>
-    <w:lsdException w:name="Colorful Grid Accent 5" w:semiHidden="0" w:uiPriority="73" w:unhideWhenUsed="0"/>
-    <w:lsdException w:name="Light Shading Accent 6" w:semiHidden="0" w:uiPriority="60" w:unhideWhenUsed="0"/>
-    <w:lsdException w:name="Light List Accent 6" w:semiHidden="0" w:uiPriority="61" w:unhideWhenUsed="0"/>
-    <w:lsdException w:name="Light Grid Accent 6" w:semiHidden="0" w:uiPriority="62" w:unhideWhenUsed="0"/>
-    <w:lsdException w:name="Medium Shading 1 Accent 6" w:semiHidden="0" w:uiPriority="63" w:unhideWhenUsed="0"/>
-    <w:lsdException w:name="Medium Shading 2 Accent 6" w:semiHidden="0" w:uiPriority="64" w:unhideWhenUsed="0"/>
-    <w:lsdException w:name="Medium List 1 Accent 6" w:semiHidden="0" w:uiPriority="65" w:unhideWhenUsed="0"/>
-    <w:lsdException w:name="Medium List 2 Accent 6" w:semiHidden="0" w:uiPriority="66" w:unhideWhenUsed="0"/>
-    <w:lsdException w:name="Medium Grid 1 Accent 6" w:semiHidden="0" w:uiPriority="67" w:unhideWhenUsed="0"/>
-    <w:lsdException w:name="Medium Grid 2 Accent 6" w:semiHidden="0" w:uiPriority="68" w:unhideWhenUsed="0"/>
-    <w:lsdException w:name="Medium Grid 3 Accent 6" w:semiHidden="0" w:uiPriority="69" w:unhideWhenUsed="0"/>
-    <w:lsdException w:name="Dark List Accent 6" w:semiHidden="0" w:uiPriority="70" w:unhideWhenUsed="0"/>
-    <w:lsdException w:name="Colorful Shading Accent 6" w:semiHidden="0" w:uiPriority="71" w:unhideWhenUsed="0"/>
-    <w:lsdException w:name="Colorful List Accent 6" w:semiHidden="0" w:uiPriority="72" w:unhideWhenUsed="0"/>
-    <w:lsdException w:name="Colorful Grid Accent 6" w:semiHidden="0" w:uiPriority="73" w:unhideWhenUsed="0"/>
-    <w:lsdException w:name="Subtle Emphasis" w:semiHidden="0" w:uiPriority="19" w:unhideWhenUsed="0" w:qFormat="1"/>
-    <w:lsdException w:name="Intense Emphasis" w:semiHidden="0" w:uiPriority="21" w:unhideWhenUsed="0" w:qFormat="1"/>
-    <w:lsdException w:name="Subtle Reference" w:semiHidden="0" w:uiPriority="31" w:unhideWhenUsed="0" w:qFormat="1"/>
-    <w:lsdException w:name="Intense Reference" w:semiHidden="0" w:uiPriority="32" w:unhideWhenUsed="0" w:qFormat="1"/>
-    <w:lsdException w:name="Book Title" w:semiHidden="0" w:uiPriority="33" w:unhideWhenUsed="0" w:qFormat="1"/>
-    <w:lsdException w:name="Bibliography" w:uiPriority="37"/>
-    <w:lsdException w:name="TOC Heading" w:uiPriority="39" w:qFormat="1"/>
-  </w:latentStyles>
-  <w:style w:type="paragraph" w:default="1" w:styleId="Normal">
-    <w:name w:val="Normal"/>
-    <w:qFormat/>
-    <w:rsid w:val="00FA5ED2"/>
-  </w:style>
-  <w:style w:type="character" w:default="1" w:styleId="DefaultParagraphFont">
-    <w:name w:val="Default Paragraph Font"/>
-    <w:uiPriority w:val="1"/>
-    <w:semiHidden/>
-    <w:unhideWhenUsed/>
-  </w:style>
-  <w:style w:type="table" w:default="1" w:styleId="TableNormal">
-    <w:name w:val="Normal Table"/>
-    <w:uiPriority w:val="99"/>
-    <w:semiHidden/>
-    <w:unhideWhenUsed/>
-    <w:tblPr>
-      <w:tblInd w:w="0" w:type="dxa"/>
-      <w:tblCellMar>
-        <w:top w:w="0" w:type="dxa"/>
-        <w:left w:w="108" w:type="dxa"/>
-        <w:bottom w:w="0" w:type="dxa"/>
-        <w:right w:w="108" w:type="dxa"/>
-      </w:tblCellMar>
-    </w:tblPr>
-  </w:style>
-  <w:style w:type="numbering" w:default="1" w:styleId="NoList">
-    <w:name w:val="No List"/>
-    <w:uiPriority w:val="99"/>
-    <w:semiHidden/>
-    <w:unhideWhenUsed/>
-  </w:style>
-  <w:style w:type="paragraph" w:styleId="BalloonText">
-    <w:name w:val="Balloon Text"/>
-    <w:basedOn w:val="Normal"/>
-    <w:link w:val="BalloonTextChar"/>
-    <w:uiPriority w:val="99"/>
-    <w:semiHidden/>
-    <w:unhideWhenUsed/>
-    <w:rsid w:val="00435B19"/>
-    <w:pPr>
-      <w:spacing w:after="0" w:line="240" w:lineRule="auto"/>
-    </w:pPr>
-    <w:rPr>
-      <w:rFonts w:ascii="Tahoma" w:hAnsi="Tahoma" w:cs="Tahoma"/>
-      <w:sz w:val="16"/>
-      <w:szCs w:val="16"/>
-    </w:rPr>
-  </w:style>
-  <w:style w:type="character" w:customStyle="1" w:styleId="BalloonTextChar">
-    <w:name w:val="Balloon Text Char"/>
-    <w:basedOn w:val="DefaultParagraphFont"/>
-    <w:link w:val="BalloonText"/>
-    <w:uiPriority w:val="99"/>
-    <w:semiHidden/>
-    <w:rsid w:val="00435B19"/>
-    <w:rPr>
-      <w:rFonts w:ascii="Tahoma" w:hAnsi="Tahoma" w:cs="Tahoma"/>
-      <w:sz w:val="16"/>
-      <w:szCs w:val="16"/>
-    </w:rPr>
-  </w:style>
-  <w:style w:type="table" w:styleId="TableGrid">
-    <w:name w:val="Table Grid"/>
-    <w:basedOn w:val="TableNormal"/>
-    <w:uiPriority w:val="59"/>
-    <w:rsid w:val="00435B19"/>
-    <w:pPr>
-      <w:spacing w:after="0" w:line="240" w:lineRule="auto"/>
-    </w:pPr>
-    <w:tblPr>
-      <w:tblInd w:w="0" w:type="dxa"/>
-      <w:tblBorders>
-        <w:top w:val="single" w:sz="4" w:space="0" w:color="auto"/>
-        <w:left w:val="single" w:sz="4" w:space="0" w:color="auto"/>
-        <w:bottom w:val="single" w:sz="4" w:space="0" w:color="auto"/>
-        <w:right w:val="single" w:sz="4" w:space="0" w:color="auto"/>
-        <w:insideH w:val="single" w:sz="4" w:space="0" w:color="auto"/>
-        <w:insideV w:val="single" w:sz="4" w:space="0" w:color="auto"/>
-      </w:tblBorders>
-      <w:tblCellMar>
-        <w:top w:w="0" w:type="dxa"/>
-        <w:left w:w="108" w:type="dxa"/>
-        <w:bottom w:w="0" w:type="dxa"/>
-        <w:right w:w="108" w:type="dxa"/>
-      </w:tblCellMar>
     </w:tblPr>
   </w:style>
 </w:styles>
@@ -5533,4 +6299,16 @@
   <a:objectDefaults/>
   <a:extraClrSchemeLst/>
 </a:theme>
+</file>
+
+<file path=customXml/item1.xml><?xml version="1.0" encoding="utf-8"?>
+<b:Sources xmlns:b="http://schemas.openxmlformats.org/officeDocument/2006/bibliography" xmlns="http://schemas.openxmlformats.org/officeDocument/2006/bibliography" SelectedStyle="\APASixthEditionOfficeOnline.xsl" StyleName="APA" Version="6"/>
+</file>
+
+<file path=customXml/itemProps1.xml><?xml version="1.0" encoding="utf-8"?>
+<ds:datastoreItem xmlns:ds="http://schemas.openxmlformats.org/officeDocument/2006/customXml" ds:itemID="{768F37A9-9EB6-4B79-8B61-421763435B29}">
+  <ds:schemaRefs>
+    <ds:schemaRef ds:uri="http://schemas.openxmlformats.org/officeDocument/2006/bibliography"/>
+  </ds:schemaRefs>
+</ds:datastoreItem>
 </file>
</xml_diff>